<commit_message>
Update project 2 report and add supporting images
</commit_message>
<xml_diff>
--- a/project_2/report/report_project_2.docx
+++ b/project_2/report/report_project_2.docx
@@ -490,11 +490,149 @@
       <w:r>
         <w:rPr>
           <w:rFonts w:ascii="Times New Roman" w:hAnsi="Times New Roman" w:cs="Times New Roman"/>
+          <w:b/>
+          <w:bCs/>
           <w:sz w:val="28"/>
           <w:szCs w:val="28"/>
         </w:rPr>
         <w:t>Short description:</w:t>
       </w:r>
+      <w:r>
+        <w:rPr>
+          <w:rFonts w:ascii="Times New Roman" w:hAnsi="Times New Roman" w:cs="Times New Roman"/>
+          <w:sz w:val="28"/>
+          <w:szCs w:val="28"/>
+        </w:rPr>
+        <w:t xml:space="preserve"> In this task, I have implemented Dijkstra’s algorithm for</w:t>
+      </w:r>
+      <w:r>
+        <w:rPr>
+          <w:rFonts w:ascii="Times New Roman" w:hAnsi="Times New Roman" w:cs="Times New Roman"/>
+          <w:sz w:val="28"/>
+          <w:szCs w:val="28"/>
+        </w:rPr>
+        <w:t xml:space="preserve"> </w:t>
+      </w:r>
+      <w:r>
+        <w:rPr>
+          <w:rFonts w:ascii="Times New Roman" w:hAnsi="Times New Roman" w:cs="Times New Roman"/>
+          <w:sz w:val="28"/>
+          <w:szCs w:val="28"/>
+        </w:rPr>
+        <w:t xml:space="preserve">finding the shortest paths </w:t>
+      </w:r>
+      <w:r>
+        <w:rPr>
+          <w:rFonts w:ascii="Times New Roman" w:hAnsi="Times New Roman" w:cs="Times New Roman"/>
+          <w:sz w:val="28"/>
+          <w:szCs w:val="28"/>
+        </w:rPr>
+        <w:t>from a source</w:t>
+      </w:r>
+      <w:r>
+        <w:rPr>
+          <w:rFonts w:ascii="Times New Roman" w:hAnsi="Times New Roman" w:cs="Times New Roman"/>
+          <w:sz w:val="28"/>
+          <w:szCs w:val="28"/>
+        </w:rPr>
+        <w:t xml:space="preserve"> node</w:t>
+      </w:r>
+      <w:r>
+        <w:rPr>
+          <w:rFonts w:ascii="Times New Roman" w:hAnsi="Times New Roman" w:cs="Times New Roman"/>
+          <w:sz w:val="28"/>
+          <w:szCs w:val="28"/>
+        </w:rPr>
+        <w:t xml:space="preserve"> to all the other nodes of the</w:t>
+      </w:r>
+      <w:r>
+        <w:rPr>
+          <w:rFonts w:ascii="Times New Roman" w:hAnsi="Times New Roman" w:cs="Times New Roman"/>
+          <w:sz w:val="28"/>
+          <w:szCs w:val="28"/>
+        </w:rPr>
+        <w:t xml:space="preserve"> graph</w:t>
+      </w:r>
+      <w:r>
+        <w:rPr>
+          <w:rFonts w:ascii="Times New Roman" w:hAnsi="Times New Roman" w:cs="Times New Roman"/>
+          <w:sz w:val="28"/>
+          <w:szCs w:val="28"/>
+        </w:rPr>
+        <w:t>.</w:t>
+      </w:r>
+      <w:r>
+        <w:rPr>
+          <w:rFonts w:ascii="Times New Roman" w:hAnsi="Times New Roman" w:cs="Times New Roman"/>
+          <w:sz w:val="28"/>
+          <w:szCs w:val="28"/>
+        </w:rPr>
+        <w:t xml:space="preserve"> </w:t>
+      </w:r>
+      <w:r>
+        <w:rPr>
+          <w:rFonts w:ascii="Times New Roman" w:hAnsi="Times New Roman" w:cs="Times New Roman"/>
+          <w:sz w:val="28"/>
+          <w:szCs w:val="28"/>
+        </w:rPr>
+        <w:t>This algorithm will work on</w:t>
+      </w:r>
+      <w:r>
+        <w:rPr>
+          <w:rFonts w:ascii="Times New Roman" w:hAnsi="Times New Roman" w:cs="Times New Roman"/>
+          <w:sz w:val="28"/>
+          <w:szCs w:val="28"/>
+        </w:rPr>
+        <w:t xml:space="preserve"> both directed and</w:t>
+      </w:r>
+      <w:r>
+        <w:rPr>
+          <w:rFonts w:ascii="Times New Roman" w:hAnsi="Times New Roman" w:cs="Times New Roman"/>
+          <w:sz w:val="28"/>
+          <w:szCs w:val="28"/>
+        </w:rPr>
+        <w:t xml:space="preserve"> undirected</w:t>
+      </w:r>
+      <w:r>
+        <w:rPr>
+          <w:rFonts w:ascii="Times New Roman" w:hAnsi="Times New Roman" w:cs="Times New Roman"/>
+          <w:sz w:val="28"/>
+          <w:szCs w:val="28"/>
+        </w:rPr>
+        <w:t xml:space="preserve"> weighted </w:t>
+      </w:r>
+      <w:r>
+        <w:rPr>
+          <w:rFonts w:ascii="Times New Roman" w:hAnsi="Times New Roman" w:cs="Times New Roman"/>
+          <w:sz w:val="28"/>
+          <w:szCs w:val="28"/>
+        </w:rPr>
+        <w:t>graph</w:t>
+      </w:r>
+      <w:r>
+        <w:rPr>
+          <w:rFonts w:ascii="Times New Roman" w:hAnsi="Times New Roman" w:cs="Times New Roman"/>
+          <w:sz w:val="28"/>
+          <w:szCs w:val="28"/>
+        </w:rPr>
+        <w:t>.</w:t>
+      </w:r>
+      <w:r>
+        <w:rPr>
+          <w:rFonts w:ascii="Times New Roman" w:hAnsi="Times New Roman" w:cs="Times New Roman"/>
+          <w:sz w:val="28"/>
+          <w:szCs w:val="28"/>
+        </w:rPr>
+        <w:t xml:space="preserve"> The limitation of this algorithm is that, it will not work on </w:t>
+      </w:r>
+      <w:r>
+        <w:rPr>
+          <w:rFonts w:ascii="Times New Roman" w:hAnsi="Times New Roman" w:cs="Times New Roman"/>
+          <w:sz w:val="28"/>
+          <w:szCs w:val="28"/>
+        </w:rPr>
+        <w:t>graph contains negative cycle reachable from the source vertex.</w:t>
+      </w:r>
     </w:p>
     <w:p>
       <w:pPr>
@@ -511,26 +649,450 @@
           <w:sz w:val="28"/>
           <w:szCs w:val="28"/>
         </w:rPr>
+        <w:t xml:space="preserve">Dijkstra’s algorithm </w:t>
+      </w:r>
+      <w:r>
+        <w:rPr>
+          <w:rFonts w:ascii="Times New Roman" w:hAnsi="Times New Roman" w:cs="Times New Roman"/>
+          <w:sz w:val="28"/>
+          <w:szCs w:val="28"/>
+        </w:rPr>
+        <w:t xml:space="preserve">applies </w:t>
+      </w:r>
+      <w:r>
+        <w:rPr>
+          <w:rFonts w:ascii="Times New Roman" w:hAnsi="Times New Roman" w:cs="Times New Roman"/>
+          <w:sz w:val="28"/>
+          <w:szCs w:val="28"/>
+        </w:rPr>
+        <w:t xml:space="preserve">greedy </w:t>
+      </w:r>
+      <w:r>
+        <w:rPr>
+          <w:rFonts w:ascii="Times New Roman" w:hAnsi="Times New Roman" w:cs="Times New Roman"/>
+          <w:sz w:val="28"/>
+          <w:szCs w:val="28"/>
+        </w:rPr>
+        <w:t>strategy to find shortest path from a single source node</w:t>
+      </w:r>
+      <w:r>
+        <w:rPr>
+          <w:rFonts w:ascii="Times New Roman" w:hAnsi="Times New Roman" w:cs="Times New Roman"/>
+          <w:sz w:val="28"/>
+          <w:szCs w:val="28"/>
+        </w:rPr>
+        <w:t>.</w:t>
+      </w:r>
+      <w:r>
+        <w:rPr>
+          <w:rFonts w:ascii="Times New Roman" w:hAnsi="Times New Roman" w:cs="Times New Roman"/>
+          <w:sz w:val="28"/>
+          <w:szCs w:val="28"/>
+        </w:rPr>
+        <w:t xml:space="preserve"> Dijkstra’s algorithm use priority queue to decide (based on the already discovered path-cost) which node to be considered to relax the shortest path from the source node, is typically considered as a greedy approach. By nature, single source shortest path</w:t>
+      </w:r>
+      <w:r>
+        <w:rPr>
+          <w:rFonts w:ascii="Times New Roman" w:hAnsi="Times New Roman" w:cs="Times New Roman"/>
+          <w:sz w:val="28"/>
+          <w:szCs w:val="28"/>
+        </w:rPr>
+        <w:t xml:space="preserve"> problem has satisfactory optimization substructure since if</w:t>
+      </w:r>
+      <w:r>
+        <w:rPr>
+          <w:rFonts w:ascii="Times New Roman" w:hAnsi="Times New Roman" w:cs="Times New Roman"/>
+          <w:sz w:val="28"/>
+          <w:szCs w:val="28"/>
+        </w:rPr>
+        <w:t xml:space="preserve"> node </w:t>
+      </w:r>
+      <w:r>
+        <w:rPr>
+          <w:rFonts w:ascii="Times New Roman" w:hAnsi="Times New Roman" w:cs="Times New Roman"/>
+          <w:sz w:val="28"/>
+          <w:szCs w:val="28"/>
+        </w:rPr>
+        <w:t>A is connected to</w:t>
+      </w:r>
+      <w:r>
+        <w:rPr>
+          <w:rFonts w:ascii="Times New Roman" w:hAnsi="Times New Roman" w:cs="Times New Roman"/>
+          <w:sz w:val="28"/>
+          <w:szCs w:val="28"/>
+        </w:rPr>
+        <w:t xml:space="preserve"> node </w:t>
+      </w:r>
+      <w:r>
+        <w:rPr>
+          <w:rFonts w:ascii="Times New Roman" w:hAnsi="Times New Roman" w:cs="Times New Roman"/>
+          <w:sz w:val="28"/>
+          <w:szCs w:val="28"/>
+        </w:rPr>
+        <w:t>B,</w:t>
+      </w:r>
+      <w:r>
+        <w:rPr>
+          <w:rFonts w:ascii="Times New Roman" w:hAnsi="Times New Roman" w:cs="Times New Roman"/>
+          <w:sz w:val="28"/>
+          <w:szCs w:val="28"/>
+        </w:rPr>
+        <w:t xml:space="preserve"> node B</w:t>
+      </w:r>
+      <w:r>
+        <w:rPr>
+          <w:rFonts w:ascii="Times New Roman" w:hAnsi="Times New Roman" w:cs="Times New Roman"/>
+          <w:sz w:val="28"/>
+          <w:szCs w:val="28"/>
+        </w:rPr>
+        <w:t xml:space="preserve"> is connected to</w:t>
+      </w:r>
+      <w:r>
+        <w:rPr>
+          <w:rFonts w:ascii="Times New Roman" w:hAnsi="Times New Roman" w:cs="Times New Roman"/>
+          <w:sz w:val="28"/>
+          <w:szCs w:val="28"/>
+        </w:rPr>
+        <w:t xml:space="preserve"> node </w:t>
+      </w:r>
+      <w:r>
+        <w:rPr>
+          <w:rFonts w:ascii="Times New Roman" w:hAnsi="Times New Roman" w:cs="Times New Roman"/>
+          <w:sz w:val="28"/>
+          <w:szCs w:val="28"/>
+        </w:rPr>
+        <w:t>C, and the path must go through</w:t>
+      </w:r>
+      <w:r>
+        <w:rPr>
+          <w:rFonts w:ascii="Times New Roman" w:hAnsi="Times New Roman" w:cs="Times New Roman"/>
+          <w:sz w:val="28"/>
+          <w:szCs w:val="28"/>
+        </w:rPr>
+        <w:t xml:space="preserve"> node </w:t>
+      </w:r>
+      <w:r>
+        <w:rPr>
+          <w:rFonts w:ascii="Times New Roman" w:hAnsi="Times New Roman" w:cs="Times New Roman"/>
+          <w:sz w:val="28"/>
+          <w:szCs w:val="28"/>
+        </w:rPr>
+        <w:t xml:space="preserve">A and </w:t>
+      </w:r>
+      <w:r>
+        <w:rPr>
+          <w:rFonts w:ascii="Times New Roman" w:hAnsi="Times New Roman" w:cs="Times New Roman"/>
+          <w:sz w:val="28"/>
+          <w:szCs w:val="28"/>
+        </w:rPr>
+        <w:t xml:space="preserve">node </w:t>
+      </w:r>
+      <w:r>
+        <w:rPr>
+          <w:rFonts w:ascii="Times New Roman" w:hAnsi="Times New Roman" w:cs="Times New Roman"/>
+          <w:sz w:val="28"/>
+          <w:szCs w:val="28"/>
+        </w:rPr>
+        <w:t xml:space="preserve">B to </w:t>
+      </w:r>
+      <w:r>
+        <w:rPr>
+          <w:rFonts w:ascii="Times New Roman" w:hAnsi="Times New Roman" w:cs="Times New Roman"/>
+          <w:sz w:val="28"/>
+          <w:szCs w:val="28"/>
+        </w:rPr>
+        <w:t>reach</w:t>
+      </w:r>
+      <w:r>
+        <w:rPr>
+          <w:rFonts w:ascii="Times New Roman" w:hAnsi="Times New Roman" w:cs="Times New Roman"/>
+          <w:sz w:val="28"/>
+          <w:szCs w:val="28"/>
+        </w:rPr>
+        <w:t xml:space="preserve"> the destination </w:t>
+      </w:r>
+      <w:r>
+        <w:rPr>
+          <w:rFonts w:ascii="Times New Roman" w:hAnsi="Times New Roman" w:cs="Times New Roman"/>
+          <w:sz w:val="28"/>
+          <w:szCs w:val="28"/>
+        </w:rPr>
+        <w:t xml:space="preserve">node </w:t>
+      </w:r>
+      <w:r>
+        <w:rPr>
+          <w:rFonts w:ascii="Times New Roman" w:hAnsi="Times New Roman" w:cs="Times New Roman"/>
+          <w:sz w:val="28"/>
+          <w:szCs w:val="28"/>
+        </w:rPr>
+        <w:t>C, then the shortest path from</w:t>
+      </w:r>
+      <w:r>
+        <w:rPr>
+          <w:rFonts w:ascii="Times New Roman" w:hAnsi="Times New Roman" w:cs="Times New Roman"/>
+          <w:sz w:val="28"/>
+          <w:szCs w:val="28"/>
+        </w:rPr>
+        <w:t xml:space="preserve"> node </w:t>
+      </w:r>
+      <w:r>
+        <w:rPr>
+          <w:rFonts w:ascii="Times New Roman" w:hAnsi="Times New Roman" w:cs="Times New Roman"/>
+          <w:sz w:val="28"/>
+          <w:szCs w:val="28"/>
+        </w:rPr>
+        <w:t>A to</w:t>
+      </w:r>
+      <w:r>
+        <w:rPr>
+          <w:rFonts w:ascii="Times New Roman" w:hAnsi="Times New Roman" w:cs="Times New Roman"/>
+          <w:sz w:val="28"/>
+          <w:szCs w:val="28"/>
+        </w:rPr>
+        <w:t xml:space="preserve"> node</w:t>
+      </w:r>
+      <w:r>
+        <w:rPr>
+          <w:rFonts w:ascii="Times New Roman" w:hAnsi="Times New Roman" w:cs="Times New Roman"/>
+          <w:sz w:val="28"/>
+          <w:szCs w:val="28"/>
+        </w:rPr>
+        <w:t xml:space="preserve"> B and the shortest path from</w:t>
+      </w:r>
+      <w:r>
+        <w:rPr>
+          <w:rFonts w:ascii="Times New Roman" w:hAnsi="Times New Roman" w:cs="Times New Roman"/>
+          <w:sz w:val="28"/>
+          <w:szCs w:val="28"/>
+        </w:rPr>
+        <w:t xml:space="preserve"> node</w:t>
+      </w:r>
+      <w:r>
+        <w:rPr>
+          <w:rFonts w:ascii="Times New Roman" w:hAnsi="Times New Roman" w:cs="Times New Roman"/>
+          <w:sz w:val="28"/>
+          <w:szCs w:val="28"/>
+        </w:rPr>
+        <w:t xml:space="preserve"> B to</w:t>
+      </w:r>
+      <w:r>
+        <w:rPr>
+          <w:rFonts w:ascii="Times New Roman" w:hAnsi="Times New Roman" w:cs="Times New Roman"/>
+          <w:sz w:val="28"/>
+          <w:szCs w:val="28"/>
+        </w:rPr>
+        <w:t xml:space="preserve"> node</w:t>
+      </w:r>
+      <w:r>
+        <w:rPr>
+          <w:rFonts w:ascii="Times New Roman" w:hAnsi="Times New Roman" w:cs="Times New Roman"/>
+          <w:sz w:val="28"/>
+          <w:szCs w:val="28"/>
+        </w:rPr>
+        <w:t xml:space="preserve"> C must be a part of the shortest path from </w:t>
+      </w:r>
+      <w:r>
+        <w:rPr>
+          <w:rFonts w:ascii="Times New Roman" w:hAnsi="Times New Roman" w:cs="Times New Roman"/>
+          <w:sz w:val="28"/>
+          <w:szCs w:val="28"/>
+        </w:rPr>
+        <w:t xml:space="preserve">node </w:t>
+      </w:r>
+      <w:r>
+        <w:rPr>
+          <w:rFonts w:ascii="Times New Roman" w:hAnsi="Times New Roman" w:cs="Times New Roman"/>
+          <w:sz w:val="28"/>
+          <w:szCs w:val="28"/>
+        </w:rPr>
+        <w:t>A to</w:t>
+      </w:r>
+      <w:r>
+        <w:rPr>
+          <w:rFonts w:ascii="Times New Roman" w:hAnsi="Times New Roman" w:cs="Times New Roman"/>
+          <w:sz w:val="28"/>
+          <w:szCs w:val="28"/>
+        </w:rPr>
+        <w:t xml:space="preserve"> node </w:t>
+      </w:r>
+      <w:r>
+        <w:rPr>
+          <w:rFonts w:ascii="Times New Roman" w:hAnsi="Times New Roman" w:cs="Times New Roman"/>
+          <w:sz w:val="28"/>
+          <w:szCs w:val="28"/>
+        </w:rPr>
+        <w:t>C. So</w:t>
+      </w:r>
+      <w:r>
+        <w:rPr>
+          <w:rFonts w:ascii="Times New Roman" w:hAnsi="Times New Roman" w:cs="Times New Roman"/>
+          <w:sz w:val="28"/>
+          <w:szCs w:val="28"/>
+        </w:rPr>
+        <w:t>,</w:t>
+      </w:r>
+      <w:r>
+        <w:rPr>
+          <w:rFonts w:ascii="Times New Roman" w:hAnsi="Times New Roman" w:cs="Times New Roman"/>
+          <w:sz w:val="28"/>
+          <w:szCs w:val="28"/>
+        </w:rPr>
+        <w:t xml:space="preserve"> the optimal answers from the subproblems do contribute to the optimal answer for the total problem.</w:t>
+      </w:r>
+    </w:p>
+    <w:p>
+      <w:pPr>
+        <w:jc w:val="both"/>
+        <w:rPr>
+          <w:rFonts w:ascii="Times New Roman" w:hAnsi="Times New Roman" w:cs="Times New Roman"/>
+          <w:sz w:val="28"/>
+          <w:szCs w:val="28"/>
+        </w:rPr>
+      </w:pPr>
+      <w:r>
+        <w:rPr>
+          <w:rFonts w:ascii="Times New Roman" w:hAnsi="Times New Roman" w:cs="Times New Roman"/>
+          <w:b/>
+          <w:bCs/>
+          <w:sz w:val="28"/>
+          <w:szCs w:val="28"/>
+        </w:rPr>
         <w:t>Data-structure:</w:t>
       </w:r>
+      <w:r>
+        <w:rPr>
+          <w:rFonts w:ascii="Times New Roman" w:hAnsi="Times New Roman" w:cs="Times New Roman"/>
+          <w:b/>
+          <w:bCs/>
+          <w:sz w:val="28"/>
+          <w:szCs w:val="28"/>
+        </w:rPr>
+        <w:t xml:space="preserve"> </w:t>
+      </w:r>
+      <w:r>
+        <w:rPr>
+          <w:rFonts w:ascii="Times New Roman" w:hAnsi="Times New Roman" w:cs="Times New Roman"/>
+          <w:sz w:val="28"/>
+          <w:szCs w:val="28"/>
+        </w:rPr>
+        <w:t>In my solution,</w:t>
+      </w:r>
+      <w:r>
+        <w:rPr>
+          <w:rFonts w:ascii="Times New Roman" w:hAnsi="Times New Roman" w:cs="Times New Roman"/>
+          <w:b/>
+          <w:bCs/>
+          <w:sz w:val="28"/>
+          <w:szCs w:val="28"/>
+        </w:rPr>
+        <w:t xml:space="preserve"> </w:t>
+      </w:r>
+      <w:r>
+        <w:rPr>
+          <w:rFonts w:ascii="Times New Roman" w:hAnsi="Times New Roman" w:cs="Times New Roman"/>
+          <w:sz w:val="28"/>
+          <w:szCs w:val="28"/>
+        </w:rPr>
+        <w:t>I have used</w:t>
+      </w:r>
+      <w:r>
+        <w:rPr>
+          <w:rFonts w:ascii="Times New Roman" w:hAnsi="Times New Roman" w:cs="Times New Roman"/>
+          <w:sz w:val="28"/>
+          <w:szCs w:val="28"/>
+        </w:rPr>
+        <w:t xml:space="preserve"> priority queue from</w:t>
+      </w:r>
+      <w:r>
+        <w:rPr>
+          <w:rFonts w:ascii="Times New Roman" w:hAnsi="Times New Roman" w:cs="Times New Roman"/>
+          <w:sz w:val="28"/>
+          <w:szCs w:val="28"/>
+        </w:rPr>
+        <w:t xml:space="preserve"> </w:t>
+      </w:r>
+      <w:r>
+        <w:rPr>
+          <w:rFonts w:ascii="Times New Roman" w:hAnsi="Times New Roman" w:cs="Times New Roman"/>
+          <w:sz w:val="28"/>
+          <w:szCs w:val="28"/>
+        </w:rPr>
+        <w:t>C++ Standard Template Library</w:t>
+      </w:r>
+      <w:r>
+        <w:rPr>
+          <w:rFonts w:ascii="Times New Roman" w:hAnsi="Times New Roman" w:cs="Times New Roman"/>
+          <w:sz w:val="28"/>
+          <w:szCs w:val="28"/>
+        </w:rPr>
+        <w:t xml:space="preserve"> with custom comparator, where it will cost </w:t>
+      </w:r>
+      <w:proofErr w:type="gramStart"/>
+      <w:r>
+        <w:rPr>
+          <w:rFonts w:ascii="Times New Roman" w:hAnsi="Times New Roman" w:cs="Times New Roman"/>
+          <w:sz w:val="28"/>
+          <w:szCs w:val="28"/>
+        </w:rPr>
+        <w:t>O(</w:t>
+      </w:r>
+      <w:proofErr w:type="gramEnd"/>
+      <w:r>
+        <w:rPr>
+          <w:rFonts w:ascii="Times New Roman" w:hAnsi="Times New Roman" w:cs="Times New Roman"/>
+          <w:sz w:val="28"/>
+          <w:szCs w:val="28"/>
+        </w:rPr>
+        <w:t>log n)</w:t>
+      </w:r>
+      <w:r>
+        <w:rPr>
+          <w:rFonts w:ascii="Times New Roman" w:hAnsi="Times New Roman" w:cs="Times New Roman"/>
+          <w:sz w:val="28"/>
+          <w:szCs w:val="28"/>
+        </w:rPr>
+        <w:t xml:space="preserve"> to push/pop an item into/from it.</w:t>
+      </w:r>
+      <w:r>
+        <w:rPr>
+          <w:rFonts w:ascii="Times New Roman" w:hAnsi="Times New Roman" w:cs="Times New Roman"/>
+          <w:sz w:val="28"/>
+          <w:szCs w:val="28"/>
+        </w:rPr>
+        <w:t xml:space="preserve"> To store graph, I used array of C++ vector, which acts as an adjacency list. I have used array to store other supporting data, i.e. graph node visit mark, distance of nodes from the sources, and shortest path of nodes from the source node, etc.</w:t>
+      </w:r>
     </w:p>
     <w:p>
       <w:pPr>
         <w:jc w:val="both"/>
         <w:rPr>
           <w:rFonts w:ascii="Times New Roman" w:hAnsi="Times New Roman" w:cs="Times New Roman"/>
-          <w:sz w:val="28"/>
-          <w:szCs w:val="28"/>
-        </w:rPr>
-      </w:pPr>
-      <w:r>
-        <w:rPr>
-          <w:rFonts w:ascii="Times New Roman" w:hAnsi="Times New Roman" w:cs="Times New Roman"/>
+          <w:b/>
+          <w:bCs/>
+          <w:sz w:val="28"/>
+          <w:szCs w:val="28"/>
+        </w:rPr>
+      </w:pPr>
+      <w:r>
+        <w:rPr>
+          <w:rFonts w:ascii="Times New Roman" w:hAnsi="Times New Roman" w:cs="Times New Roman"/>
+          <w:b/>
+          <w:bCs/>
           <w:sz w:val="28"/>
           <w:szCs w:val="28"/>
         </w:rPr>
         <w:t>Runtime analysis:</w:t>
       </w:r>
+      <w:r>
+        <w:rPr>
+          <w:rFonts w:ascii="Times New Roman" w:hAnsi="Times New Roman" w:cs="Times New Roman"/>
+          <w:b/>
+          <w:bCs/>
+          <w:sz w:val="28"/>
+          <w:szCs w:val="28"/>
+        </w:rPr>
+        <w:t xml:space="preserve"> </w:t>
+      </w:r>
     </w:p>
     <w:p>
       <w:pPr>
@@ -544,11 +1106,603 @@
       <w:r>
         <w:rPr>
           <w:rFonts w:ascii="Times New Roman" w:hAnsi="Times New Roman" w:cs="Times New Roman"/>
+          <w:b/>
+          <w:bCs/>
           <w:sz w:val="28"/>
           <w:szCs w:val="28"/>
         </w:rPr>
         <w:t>Sample I/O specification:</w:t>
       </w:r>
+      <w:r>
+        <w:rPr>
+          <w:rFonts w:ascii="Times New Roman" w:hAnsi="Times New Roman" w:cs="Times New Roman"/>
+          <w:sz w:val="28"/>
+          <w:szCs w:val="28"/>
+        </w:rPr>
+        <w:t xml:space="preserve"> I have chosen the following </w:t>
+      </w:r>
+      <w:r>
+        <w:rPr>
+          <w:rFonts w:ascii="Times New Roman" w:hAnsi="Times New Roman" w:cs="Times New Roman"/>
+          <w:sz w:val="28"/>
+          <w:szCs w:val="28"/>
+        </w:rPr>
+        <w:t xml:space="preserve">directed and undirected weighted </w:t>
+      </w:r>
+      <w:r>
+        <w:rPr>
+          <w:rFonts w:ascii="Times New Roman" w:hAnsi="Times New Roman" w:cs="Times New Roman"/>
+          <w:sz w:val="28"/>
+          <w:szCs w:val="28"/>
+        </w:rPr>
+        <w:t>graphs to test my solution for this problem,</w:t>
+      </w:r>
+    </w:p>
+    <w:p>
+      <w:pPr>
+        <w:pStyle w:val="ListParagraph"/>
+        <w:numPr>
+          <w:ilvl w:val="0"/>
+          <w:numId w:val="7"/>
+        </w:numPr>
+        <w:jc w:val="both"/>
+        <w:rPr>
+          <w:rFonts w:ascii="Times New Roman" w:hAnsi="Times New Roman" w:cs="Times New Roman"/>
+          <w:sz w:val="28"/>
+          <w:szCs w:val="28"/>
+        </w:rPr>
+      </w:pPr>
+      <w:r>
+        <w:rPr>
+          <w:rFonts w:ascii="Times New Roman" w:hAnsi="Times New Roman" w:cs="Times New Roman"/>
+          <w:sz w:val="28"/>
+          <w:szCs w:val="28"/>
+        </w:rPr>
+        <w:t>Undirected c</w:t>
+      </w:r>
+      <w:r>
+        <w:rPr>
+          <w:rFonts w:ascii="Times New Roman" w:hAnsi="Times New Roman" w:cs="Times New Roman"/>
+          <w:sz w:val="28"/>
+          <w:szCs w:val="28"/>
+        </w:rPr>
+        <w:t>omplete graph</w:t>
+      </w:r>
+      <w:r>
+        <w:rPr>
+          <w:rFonts w:ascii="Times New Roman" w:hAnsi="Times New Roman" w:cs="Times New Roman"/>
+          <w:sz w:val="28"/>
+          <w:szCs w:val="28"/>
+        </w:rPr>
+        <w:t xml:space="preserve"> (Fig 4)</w:t>
+      </w:r>
+    </w:p>
+    <w:p>
+      <w:pPr>
+        <w:pStyle w:val="ListParagraph"/>
+        <w:numPr>
+          <w:ilvl w:val="0"/>
+          <w:numId w:val="7"/>
+        </w:numPr>
+        <w:jc w:val="both"/>
+        <w:rPr>
+          <w:rFonts w:ascii="Times New Roman" w:hAnsi="Times New Roman" w:cs="Times New Roman"/>
+          <w:sz w:val="28"/>
+          <w:szCs w:val="28"/>
+        </w:rPr>
+      </w:pPr>
+      <w:r>
+        <w:rPr>
+          <w:rFonts w:ascii="Times New Roman" w:hAnsi="Times New Roman" w:cs="Times New Roman"/>
+          <w:sz w:val="28"/>
+          <w:szCs w:val="28"/>
+        </w:rPr>
+        <w:lastRenderedPageBreak/>
+        <w:t>Directed l</w:t>
+      </w:r>
+      <w:r>
+        <w:rPr>
+          <w:rFonts w:ascii="Times New Roman" w:hAnsi="Times New Roman" w:cs="Times New Roman"/>
+          <w:sz w:val="28"/>
+          <w:szCs w:val="28"/>
+        </w:rPr>
+        <w:t>ine graph</w:t>
+      </w:r>
+      <w:r>
+        <w:rPr>
+          <w:rFonts w:ascii="Times New Roman" w:hAnsi="Times New Roman" w:cs="Times New Roman"/>
+          <w:sz w:val="28"/>
+          <w:szCs w:val="28"/>
+        </w:rPr>
+        <w:t xml:space="preserve"> (Fig 1)</w:t>
+      </w:r>
+    </w:p>
+    <w:p>
+      <w:pPr>
+        <w:pStyle w:val="ListParagraph"/>
+        <w:numPr>
+          <w:ilvl w:val="0"/>
+          <w:numId w:val="7"/>
+        </w:numPr>
+        <w:jc w:val="both"/>
+        <w:rPr>
+          <w:rFonts w:ascii="Times New Roman" w:hAnsi="Times New Roman" w:cs="Times New Roman"/>
+          <w:sz w:val="28"/>
+          <w:szCs w:val="28"/>
+        </w:rPr>
+      </w:pPr>
+      <w:r>
+        <w:rPr>
+          <w:rFonts w:ascii="Times New Roman" w:hAnsi="Times New Roman" w:cs="Times New Roman"/>
+          <w:sz w:val="28"/>
+          <w:szCs w:val="28"/>
+        </w:rPr>
+        <w:t>D</w:t>
+      </w:r>
+      <w:r>
+        <w:rPr>
+          <w:rFonts w:ascii="Times New Roman" w:hAnsi="Times New Roman" w:cs="Times New Roman"/>
+          <w:sz w:val="28"/>
+          <w:szCs w:val="28"/>
+        </w:rPr>
+        <w:t>irected graph with negative edge but no negative cycle</w:t>
+      </w:r>
+      <w:r>
+        <w:rPr>
+          <w:rFonts w:ascii="Times New Roman" w:hAnsi="Times New Roman" w:cs="Times New Roman"/>
+          <w:sz w:val="28"/>
+          <w:szCs w:val="28"/>
+        </w:rPr>
+        <w:t xml:space="preserve"> (Fig 2)</w:t>
+      </w:r>
+    </w:p>
+    <w:p>
+      <w:pPr>
+        <w:pStyle w:val="ListParagraph"/>
+        <w:numPr>
+          <w:ilvl w:val="0"/>
+          <w:numId w:val="7"/>
+        </w:numPr>
+        <w:jc w:val="both"/>
+        <w:rPr>
+          <w:rFonts w:ascii="Times New Roman" w:hAnsi="Times New Roman" w:cs="Times New Roman"/>
+          <w:sz w:val="28"/>
+          <w:szCs w:val="28"/>
+        </w:rPr>
+      </w:pPr>
+      <w:r>
+        <w:rPr>
+          <w:rFonts w:ascii="Times New Roman" w:hAnsi="Times New Roman" w:cs="Times New Roman"/>
+          <w:sz w:val="28"/>
+          <w:szCs w:val="28"/>
+        </w:rPr>
+        <w:t>U</w:t>
+      </w:r>
+      <w:r>
+        <w:rPr>
+          <w:rFonts w:ascii="Times New Roman" w:hAnsi="Times New Roman" w:cs="Times New Roman"/>
+          <w:sz w:val="28"/>
+          <w:szCs w:val="28"/>
+        </w:rPr>
+        <w:t xml:space="preserve">ndirected </w:t>
+      </w:r>
+      <w:r>
+        <w:rPr>
+          <w:rFonts w:ascii="Times New Roman" w:hAnsi="Times New Roman" w:cs="Times New Roman"/>
+          <w:sz w:val="28"/>
+          <w:szCs w:val="28"/>
+        </w:rPr>
+        <w:t>r</w:t>
+      </w:r>
+      <w:r>
+        <w:rPr>
+          <w:rFonts w:ascii="Times New Roman" w:hAnsi="Times New Roman" w:cs="Times New Roman"/>
+          <w:sz w:val="28"/>
+          <w:szCs w:val="28"/>
+        </w:rPr>
+        <w:t>andom</w:t>
+      </w:r>
+      <w:r>
+        <w:rPr>
+          <w:rFonts w:ascii="Times New Roman" w:hAnsi="Times New Roman" w:cs="Times New Roman"/>
+          <w:sz w:val="28"/>
+          <w:szCs w:val="28"/>
+        </w:rPr>
+        <w:t xml:space="preserve"> </w:t>
+      </w:r>
+      <w:r>
+        <w:rPr>
+          <w:rFonts w:ascii="Times New Roman" w:hAnsi="Times New Roman" w:cs="Times New Roman"/>
+          <w:sz w:val="28"/>
+          <w:szCs w:val="28"/>
+        </w:rPr>
+        <w:t>graph</w:t>
+      </w:r>
+    </w:p>
+    <w:tbl>
+      <w:tblPr>
+        <w:tblStyle w:val="TableGrid"/>
+        <w:tblW w:w="0" w:type="auto"/>
+        <w:tblBorders>
+          <w:top w:val="none" w:sz="0" w:space="0" w:color="auto"/>
+          <w:left w:val="none" w:sz="0" w:space="0" w:color="auto"/>
+          <w:bottom w:val="none" w:sz="0" w:space="0" w:color="auto"/>
+          <w:right w:val="none" w:sz="0" w:space="0" w:color="auto"/>
+          <w:insideH w:val="none" w:sz="0" w:space="0" w:color="auto"/>
+          <w:insideV w:val="none" w:sz="0" w:space="0" w:color="auto"/>
+        </w:tblBorders>
+        <w:tblLook w:val="04A0" w:firstRow="1" w:lastRow="0" w:firstColumn="1" w:lastColumn="0" w:noHBand="0" w:noVBand="1"/>
+      </w:tblPr>
+      <w:tblGrid>
+        <w:gridCol w:w="4680"/>
+        <w:gridCol w:w="4680"/>
+      </w:tblGrid>
+      <w:tr>
+        <w:tc>
+          <w:tcPr>
+            <w:tcW w:w="4675" w:type="dxa"/>
+          </w:tcPr>
+          <w:p>
+            <w:pPr>
+              <w:jc w:val="both"/>
+              <w:rPr>
+                <w:rFonts w:ascii="Times New Roman" w:hAnsi="Times New Roman" w:cs="Times New Roman"/>
+                <w:sz w:val="28"/>
+                <w:szCs w:val="28"/>
+              </w:rPr>
+            </w:pPr>
+            <w:r>
+              <w:rPr>
+                <w:rFonts w:ascii="Times New Roman" w:hAnsi="Times New Roman" w:cs="Times New Roman"/>
+                <w:noProof/>
+                <w:sz w:val="28"/>
+                <w:szCs w:val="28"/>
+              </w:rPr>
+              <w:drawing>
+                <wp:inline distT="0" distB="0" distL="0" distR="0" wp14:anchorId="1492929F" wp14:editId="18745CDC">
+                  <wp:extent cx="2844800" cy="2844800"/>
+                  <wp:effectExtent l="0" t="0" r="0" b="0"/>
+                  <wp:docPr id="1" name="Picture 1"/>
+                  <wp:cNvGraphicFramePr>
+                    <a:graphicFrameLocks xmlns:a="http://schemas.openxmlformats.org/drawingml/2006/main" noChangeAspect="1"/>
+                  </wp:cNvGraphicFramePr>
+                  <a:graphic xmlns:a="http://schemas.openxmlformats.org/drawingml/2006/main">
+                    <a:graphicData uri="http://schemas.openxmlformats.org/drawingml/2006/picture">
+                      <pic:pic xmlns:pic="http://schemas.openxmlformats.org/drawingml/2006/picture">
+                        <pic:nvPicPr>
+                          <pic:cNvPr id="1" name="dir_line.png"/>
+                          <pic:cNvPicPr/>
+                        </pic:nvPicPr>
+                        <pic:blipFill>
+                          <a:blip r:embed="rId6">
+                            <a:extLst>
+                              <a:ext uri="{28A0092B-C50C-407E-A947-70E740481C1C}">
+                                <a14:useLocalDpi xmlns:a14="http://schemas.microsoft.com/office/drawing/2010/main" val="0"/>
+                              </a:ext>
+                            </a:extLst>
+                          </a:blip>
+                          <a:stretch>
+                            <a:fillRect/>
+                          </a:stretch>
+                        </pic:blipFill>
+                        <pic:spPr>
+                          <a:xfrm>
+                            <a:off x="0" y="0"/>
+                            <a:ext cx="2844800" cy="2844800"/>
+                          </a:xfrm>
+                          <a:prstGeom prst="rect">
+                            <a:avLst/>
+                          </a:prstGeom>
+                        </pic:spPr>
+                      </pic:pic>
+                    </a:graphicData>
+                  </a:graphic>
+                </wp:inline>
+              </w:drawing>
+            </w:r>
+          </w:p>
+        </w:tc>
+        <w:tc>
+          <w:tcPr>
+            <w:tcW w:w="4675" w:type="dxa"/>
+          </w:tcPr>
+          <w:p>
+            <w:pPr>
+              <w:jc w:val="both"/>
+              <w:rPr>
+                <w:rFonts w:ascii="Times New Roman" w:hAnsi="Times New Roman" w:cs="Times New Roman"/>
+                <w:sz w:val="28"/>
+                <w:szCs w:val="28"/>
+              </w:rPr>
+            </w:pPr>
+            <w:r>
+              <w:rPr>
+                <w:rFonts w:ascii="Times New Roman" w:hAnsi="Times New Roman" w:cs="Times New Roman"/>
+                <w:noProof/>
+                <w:sz w:val="28"/>
+                <w:szCs w:val="28"/>
+              </w:rPr>
+              <w:drawing>
+                <wp:inline distT="0" distB="0" distL="0" distR="0" wp14:anchorId="2C68B10E" wp14:editId="2DB74E4F">
+                  <wp:extent cx="2844800" cy="2844800"/>
+                  <wp:effectExtent l="0" t="0" r="0" b="0"/>
+                  <wp:docPr id="2" name="Picture 2"/>
+                  <wp:cNvGraphicFramePr>
+                    <a:graphicFrameLocks xmlns:a="http://schemas.openxmlformats.org/drawingml/2006/main" noChangeAspect="1"/>
+                  </wp:cNvGraphicFramePr>
+                  <a:graphic xmlns:a="http://schemas.openxmlformats.org/drawingml/2006/main">
+                    <a:graphicData uri="http://schemas.openxmlformats.org/drawingml/2006/picture">
+                      <pic:pic xmlns:pic="http://schemas.openxmlformats.org/drawingml/2006/picture">
+                        <pic:nvPicPr>
+                          <pic:cNvPr id="2" name="dir_neg_edge_no_cycle.png"/>
+                          <pic:cNvPicPr/>
+                        </pic:nvPicPr>
+                        <pic:blipFill>
+                          <a:blip r:embed="rId7">
+                            <a:extLst>
+                              <a:ext uri="{28A0092B-C50C-407E-A947-70E740481C1C}">
+                                <a14:useLocalDpi xmlns:a14="http://schemas.microsoft.com/office/drawing/2010/main" val="0"/>
+                              </a:ext>
+                            </a:extLst>
+                          </a:blip>
+                          <a:stretch>
+                            <a:fillRect/>
+                          </a:stretch>
+                        </pic:blipFill>
+                        <pic:spPr>
+                          <a:xfrm>
+                            <a:off x="0" y="0"/>
+                            <a:ext cx="2844800" cy="2844800"/>
+                          </a:xfrm>
+                          <a:prstGeom prst="rect">
+                            <a:avLst/>
+                          </a:prstGeom>
+                        </pic:spPr>
+                      </pic:pic>
+                    </a:graphicData>
+                  </a:graphic>
+                </wp:inline>
+              </w:drawing>
+            </w:r>
+          </w:p>
+        </w:tc>
+      </w:tr>
+      <w:tr>
+        <w:tc>
+          <w:tcPr>
+            <w:tcW w:w="4675" w:type="dxa"/>
+          </w:tcPr>
+          <w:p>
+            <w:pPr>
+              <w:jc w:val="center"/>
+              <w:rPr>
+                <w:rFonts w:ascii="Times New Roman" w:hAnsi="Times New Roman" w:cs="Times New Roman"/>
+                <w:sz w:val="28"/>
+                <w:szCs w:val="28"/>
+              </w:rPr>
+            </w:pPr>
+            <w:r>
+              <w:rPr>
+                <w:rFonts w:ascii="Times New Roman" w:hAnsi="Times New Roman" w:cs="Times New Roman"/>
+                <w:sz w:val="28"/>
+                <w:szCs w:val="28"/>
+              </w:rPr>
+              <w:t>Fig 1: Directed line graph</w:t>
+            </w:r>
+          </w:p>
+        </w:tc>
+        <w:tc>
+          <w:tcPr>
+            <w:tcW w:w="4675" w:type="dxa"/>
+          </w:tcPr>
+          <w:p>
+            <w:pPr>
+              <w:jc w:val="center"/>
+              <w:rPr>
+                <w:rFonts w:ascii="Times New Roman" w:hAnsi="Times New Roman" w:cs="Times New Roman"/>
+                <w:sz w:val="28"/>
+                <w:szCs w:val="28"/>
+              </w:rPr>
+            </w:pPr>
+            <w:r>
+              <w:rPr>
+                <w:rFonts w:ascii="Times New Roman" w:hAnsi="Times New Roman" w:cs="Times New Roman"/>
+                <w:sz w:val="28"/>
+                <w:szCs w:val="28"/>
+              </w:rPr>
+              <w:t>Fig 2: Directed graph with negative edge, but no negative cycle</w:t>
+            </w:r>
+          </w:p>
+        </w:tc>
+      </w:tr>
+      <w:tr>
+        <w:tc>
+          <w:tcPr>
+            <w:tcW w:w="4675" w:type="dxa"/>
+          </w:tcPr>
+          <w:p>
+            <w:pPr>
+              <w:jc w:val="both"/>
+              <w:rPr>
+                <w:rFonts w:ascii="Times New Roman" w:hAnsi="Times New Roman" w:cs="Times New Roman"/>
+                <w:sz w:val="28"/>
+                <w:szCs w:val="28"/>
+              </w:rPr>
+            </w:pPr>
+            <w:r>
+              <w:rPr>
+                <w:rFonts w:ascii="Times New Roman" w:hAnsi="Times New Roman" w:cs="Times New Roman"/>
+                <w:noProof/>
+                <w:sz w:val="28"/>
+                <w:szCs w:val="28"/>
+              </w:rPr>
+              <w:drawing>
+                <wp:inline distT="0" distB="0" distL="0" distR="0" wp14:anchorId="6D466FC1" wp14:editId="281D1A1D">
+                  <wp:extent cx="2844800" cy="2844800"/>
+                  <wp:effectExtent l="0" t="0" r="0" b="0"/>
+                  <wp:docPr id="3" name="Picture 3"/>
+                  <wp:cNvGraphicFramePr>
+                    <a:graphicFrameLocks xmlns:a="http://schemas.openxmlformats.org/drawingml/2006/main" noChangeAspect="1"/>
+                  </wp:cNvGraphicFramePr>
+                  <a:graphic xmlns:a="http://schemas.openxmlformats.org/drawingml/2006/main">
+                    <a:graphicData uri="http://schemas.openxmlformats.org/drawingml/2006/picture">
+                      <pic:pic xmlns:pic="http://schemas.openxmlformats.org/drawingml/2006/picture">
+                        <pic:nvPicPr>
+                          <pic:cNvPr id="3" name="undir_line.png"/>
+                          <pic:cNvPicPr/>
+                        </pic:nvPicPr>
+                        <pic:blipFill>
+                          <a:blip r:embed="rId8">
+                            <a:extLst>
+                              <a:ext uri="{28A0092B-C50C-407E-A947-70E740481C1C}">
+                                <a14:useLocalDpi xmlns:a14="http://schemas.microsoft.com/office/drawing/2010/main" val="0"/>
+                              </a:ext>
+                            </a:extLst>
+                          </a:blip>
+                          <a:stretch>
+                            <a:fillRect/>
+                          </a:stretch>
+                        </pic:blipFill>
+                        <pic:spPr>
+                          <a:xfrm>
+                            <a:off x="0" y="0"/>
+                            <a:ext cx="2844800" cy="2844800"/>
+                          </a:xfrm>
+                          <a:prstGeom prst="rect">
+                            <a:avLst/>
+                          </a:prstGeom>
+                        </pic:spPr>
+                      </pic:pic>
+                    </a:graphicData>
+                  </a:graphic>
+                </wp:inline>
+              </w:drawing>
+            </w:r>
+          </w:p>
+        </w:tc>
+        <w:tc>
+          <w:tcPr>
+            <w:tcW w:w="4675" w:type="dxa"/>
+          </w:tcPr>
+          <w:p>
+            <w:pPr>
+              <w:jc w:val="both"/>
+              <w:rPr>
+                <w:rFonts w:ascii="Times New Roman" w:hAnsi="Times New Roman" w:cs="Times New Roman"/>
+                <w:sz w:val="28"/>
+                <w:szCs w:val="28"/>
+              </w:rPr>
+            </w:pPr>
+            <w:r>
+              <w:rPr>
+                <w:rFonts w:ascii="Times New Roman" w:hAnsi="Times New Roman" w:cs="Times New Roman"/>
+                <w:noProof/>
+                <w:sz w:val="28"/>
+                <w:szCs w:val="28"/>
+              </w:rPr>
+              <w:drawing>
+                <wp:inline distT="0" distB="0" distL="0" distR="0" wp14:anchorId="7DFAA0FE" wp14:editId="1AB1B21A">
+                  <wp:extent cx="2844800" cy="2844800"/>
+                  <wp:effectExtent l="0" t="0" r="0" b="0"/>
+                  <wp:docPr id="4" name="Picture 4"/>
+                  <wp:cNvGraphicFramePr>
+                    <a:graphicFrameLocks xmlns:a="http://schemas.openxmlformats.org/drawingml/2006/main" noChangeAspect="1"/>
+                  </wp:cNvGraphicFramePr>
+                  <a:graphic xmlns:a="http://schemas.openxmlformats.org/drawingml/2006/main">
+                    <a:graphicData uri="http://schemas.openxmlformats.org/drawingml/2006/picture">
+                      <pic:pic xmlns:pic="http://schemas.openxmlformats.org/drawingml/2006/picture">
+                        <pic:nvPicPr>
+                          <pic:cNvPr id="4" name="undir_complete.png"/>
+                          <pic:cNvPicPr/>
+                        </pic:nvPicPr>
+                        <pic:blipFill>
+                          <a:blip r:embed="rId9">
+                            <a:extLst>
+                              <a:ext uri="{28A0092B-C50C-407E-A947-70E740481C1C}">
+                                <a14:useLocalDpi xmlns:a14="http://schemas.microsoft.com/office/drawing/2010/main" val="0"/>
+                              </a:ext>
+                            </a:extLst>
+                          </a:blip>
+                          <a:stretch>
+                            <a:fillRect/>
+                          </a:stretch>
+                        </pic:blipFill>
+                        <pic:spPr>
+                          <a:xfrm>
+                            <a:off x="0" y="0"/>
+                            <a:ext cx="2844800" cy="2844800"/>
+                          </a:xfrm>
+                          <a:prstGeom prst="rect">
+                            <a:avLst/>
+                          </a:prstGeom>
+                        </pic:spPr>
+                      </pic:pic>
+                    </a:graphicData>
+                  </a:graphic>
+                </wp:inline>
+              </w:drawing>
+            </w:r>
+          </w:p>
+        </w:tc>
+      </w:tr>
+      <w:tr>
+        <w:tc>
+          <w:tcPr>
+            <w:tcW w:w="4675" w:type="dxa"/>
+          </w:tcPr>
+          <w:p>
+            <w:pPr>
+              <w:jc w:val="center"/>
+              <w:rPr>
+                <w:rFonts w:ascii="Times New Roman" w:hAnsi="Times New Roman" w:cs="Times New Roman"/>
+                <w:sz w:val="28"/>
+                <w:szCs w:val="28"/>
+              </w:rPr>
+            </w:pPr>
+            <w:r>
+              <w:rPr>
+                <w:rFonts w:ascii="Times New Roman" w:hAnsi="Times New Roman" w:cs="Times New Roman"/>
+                <w:sz w:val="28"/>
+                <w:szCs w:val="28"/>
+              </w:rPr>
+              <w:t>Fig 3: Undirected line graph</w:t>
+            </w:r>
+          </w:p>
+        </w:tc>
+        <w:tc>
+          <w:tcPr>
+            <w:tcW w:w="4675" w:type="dxa"/>
+          </w:tcPr>
+          <w:p>
+            <w:pPr>
+              <w:jc w:val="center"/>
+              <w:rPr>
+                <w:rFonts w:ascii="Times New Roman" w:hAnsi="Times New Roman" w:cs="Times New Roman"/>
+                <w:sz w:val="28"/>
+                <w:szCs w:val="28"/>
+              </w:rPr>
+            </w:pPr>
+            <w:r>
+              <w:rPr>
+                <w:rFonts w:ascii="Times New Roman" w:hAnsi="Times New Roman" w:cs="Times New Roman"/>
+                <w:sz w:val="28"/>
+                <w:szCs w:val="28"/>
+              </w:rPr>
+              <w:t>Fig 4: Undirected complete graph</w:t>
+            </w:r>
+          </w:p>
+        </w:tc>
+      </w:tr>
+    </w:tbl>
+    <w:p>
+      <w:pPr>
+        <w:jc w:val="both"/>
+        <w:rPr>
+          <w:rFonts w:ascii="Times New Roman" w:hAnsi="Times New Roman" w:cs="Times New Roman"/>
+          <w:sz w:val="28"/>
+          <w:szCs w:val="28"/>
+        </w:rPr>
+      </w:pPr>
     </w:p>
     <w:p>
       <w:pPr>
@@ -593,6 +1747,7 @@
           <w:sz w:val="28"/>
           <w:szCs w:val="28"/>
         </w:rPr>
+        <w:lastRenderedPageBreak/>
         <w:t>Short description:</w:t>
       </w:r>
       <w:r>
@@ -601,23 +1756,23 @@
           <w:sz w:val="28"/>
           <w:szCs w:val="28"/>
         </w:rPr>
-        <w:t xml:space="preserve"> For this problem, I have implemented Kruskal’s algorithm to find minimum spanning tree of an undirected graph. This algorithm will only work on undirected graph. The working principal of </w:t>
-      </w:r>
-      <w:r>
-        <w:rPr>
-          <w:rFonts w:ascii="Times New Roman" w:hAnsi="Times New Roman" w:cs="Times New Roman"/>
-          <w:sz w:val="28"/>
-          <w:szCs w:val="28"/>
-        </w:rPr>
-        <w:t>Kruskal’s algorithm</w:t>
-      </w:r>
-      <w:r>
-        <w:rPr>
-          <w:rFonts w:ascii="Times New Roman" w:hAnsi="Times New Roman" w:cs="Times New Roman"/>
-          <w:sz w:val="28"/>
-          <w:szCs w:val="28"/>
-        </w:rPr>
-        <w:t xml:space="preserve"> is to choose the edge with minimum weight</w:t>
+        <w:t xml:space="preserve"> For this </w:t>
+      </w:r>
+      <w:r>
+        <w:rPr>
+          <w:rFonts w:ascii="Times New Roman" w:hAnsi="Times New Roman" w:cs="Times New Roman"/>
+          <w:sz w:val="28"/>
+          <w:szCs w:val="28"/>
+        </w:rPr>
+        <w:t>task</w:t>
+      </w:r>
+      <w:r>
+        <w:rPr>
+          <w:rFonts w:ascii="Times New Roman" w:hAnsi="Times New Roman" w:cs="Times New Roman"/>
+          <w:sz w:val="28"/>
+          <w:szCs w:val="28"/>
+        </w:rPr>
+        <w:t>, I have implemented Kruskal’s algorithm to find minimum spanning tree of an undirected graph. This algorithm will only work on undirected graph. The working principal of Kruskal’s algorithm is to choose the edge with minimum weight</w:t>
       </w:r>
       <w:r>
         <w:rPr>
@@ -657,7 +1812,35 @@
           <w:sz w:val="28"/>
           <w:szCs w:val="28"/>
         </w:rPr>
-        <w:t>(only if it is a connected graph)</w:t>
+        <w:t xml:space="preserve">(only if it is a connected graph) </w:t>
+      </w:r>
+      <w:r>
+        <w:rPr>
+          <w:rFonts w:ascii="Times New Roman" w:hAnsi="Times New Roman" w:cs="Times New Roman"/>
+          <w:sz w:val="28"/>
+          <w:szCs w:val="28"/>
+        </w:rPr>
+        <w:t>which connects all the nodes of the graph.</w:t>
+      </w:r>
+    </w:p>
+    <w:p>
+      <w:pPr>
+        <w:jc w:val="both"/>
+        <w:rPr>
+          <w:rFonts w:ascii="Times New Roman" w:hAnsi="Times New Roman" w:cs="Times New Roman"/>
+          <w:sz w:val="28"/>
+          <w:szCs w:val="28"/>
+        </w:rPr>
+      </w:pPr>
+      <w:r>
+        <w:rPr>
+          <w:rFonts w:ascii="Times New Roman" w:hAnsi="Times New Roman" w:cs="Times New Roman"/>
+          <w:b/>
+          <w:bCs/>
+          <w:sz w:val="28"/>
+          <w:szCs w:val="28"/>
+        </w:rPr>
+        <w:t>Data-structure:</w:t>
       </w:r>
       <w:r>
         <w:rPr>
@@ -673,7 +1856,133 @@
           <w:sz w:val="28"/>
           <w:szCs w:val="28"/>
         </w:rPr>
-        <w:t>which connects all the nodes of the graph.</w:t>
+        <w:t xml:space="preserve">I have </w:t>
+      </w:r>
+      <w:r>
+        <w:rPr>
+          <w:rFonts w:ascii="Times New Roman" w:hAnsi="Times New Roman" w:cs="Times New Roman"/>
+          <w:sz w:val="28"/>
+          <w:szCs w:val="28"/>
+        </w:rPr>
+        <w:t>used disjoint set data-structure to track the set-id of a node. Initially every node assigned to his own set-id. When we found an</w:t>
+      </w:r>
+      <w:r>
+        <w:rPr>
+          <w:rFonts w:ascii="Times New Roman" w:hAnsi="Times New Roman" w:cs="Times New Roman"/>
+          <w:sz w:val="28"/>
+          <w:szCs w:val="28"/>
+        </w:rPr>
+        <w:t xml:space="preserve"> edge, </w:t>
+      </w:r>
+      <w:r>
+        <w:rPr>
+          <w:rFonts w:ascii="Times New Roman" w:hAnsi="Times New Roman" w:cs="Times New Roman"/>
+          <w:sz w:val="28"/>
+          <w:szCs w:val="28"/>
+        </w:rPr>
+        <w:t>which connects two nodes from two separate sets, we make a connection between them by applying Union operation.</w:t>
+      </w:r>
+      <w:r>
+        <w:rPr>
+          <w:rFonts w:ascii="Times New Roman" w:hAnsi="Times New Roman" w:cs="Times New Roman"/>
+          <w:sz w:val="28"/>
+          <w:szCs w:val="28"/>
+        </w:rPr>
+        <w:t xml:space="preserve"> I applied two technique called </w:t>
+      </w:r>
+      <w:r>
+        <w:rPr>
+          <w:rFonts w:ascii="Times New Roman" w:hAnsi="Times New Roman" w:cs="Times New Roman"/>
+          <w:b/>
+          <w:bCs/>
+          <w:sz w:val="28"/>
+          <w:szCs w:val="28"/>
+        </w:rPr>
+        <w:t>path-compression</w:t>
+      </w:r>
+      <w:r>
+        <w:rPr>
+          <w:rFonts w:ascii="Times New Roman" w:hAnsi="Times New Roman" w:cs="Times New Roman"/>
+          <w:sz w:val="28"/>
+          <w:szCs w:val="28"/>
+        </w:rPr>
+        <w:t xml:space="preserve"> in find and </w:t>
+      </w:r>
+      <w:r>
+        <w:rPr>
+          <w:rFonts w:ascii="Times New Roman" w:hAnsi="Times New Roman" w:cs="Times New Roman"/>
+          <w:b/>
+          <w:bCs/>
+          <w:sz w:val="28"/>
+          <w:szCs w:val="28"/>
+        </w:rPr>
+        <w:t>union</w:t>
+      </w:r>
+      <w:r>
+        <w:rPr>
+          <w:rFonts w:ascii="Times New Roman" w:hAnsi="Times New Roman" w:cs="Times New Roman"/>
+          <w:b/>
+          <w:bCs/>
+          <w:sz w:val="28"/>
+          <w:szCs w:val="28"/>
+        </w:rPr>
+        <w:t>-</w:t>
+      </w:r>
+      <w:r>
+        <w:rPr>
+          <w:rFonts w:ascii="Times New Roman" w:hAnsi="Times New Roman" w:cs="Times New Roman"/>
+          <w:b/>
+          <w:bCs/>
+          <w:sz w:val="28"/>
+          <w:szCs w:val="28"/>
+        </w:rPr>
+        <w:t>by</w:t>
+      </w:r>
+      <w:r>
+        <w:rPr>
+          <w:rFonts w:ascii="Times New Roman" w:hAnsi="Times New Roman" w:cs="Times New Roman"/>
+          <w:b/>
+          <w:bCs/>
+          <w:sz w:val="28"/>
+          <w:szCs w:val="28"/>
+        </w:rPr>
+        <w:t>-</w:t>
+      </w:r>
+      <w:r>
+        <w:rPr>
+          <w:rFonts w:ascii="Times New Roman" w:hAnsi="Times New Roman" w:cs="Times New Roman"/>
+          <w:b/>
+          <w:bCs/>
+          <w:sz w:val="28"/>
+          <w:szCs w:val="28"/>
+        </w:rPr>
+        <w:t>rank</w:t>
+      </w:r>
+      <w:r>
+        <w:rPr>
+          <w:rFonts w:ascii="Times New Roman" w:hAnsi="Times New Roman" w:cs="Times New Roman"/>
+          <w:sz w:val="28"/>
+          <w:szCs w:val="28"/>
+        </w:rPr>
+        <w:t xml:space="preserve"> to reduce the time complexity of each operation done on disjoint set data-structure. This two techniques actually complement each other and make the amortized time complexity even smaller than </w:t>
+      </w:r>
+      <w:proofErr w:type="gramStart"/>
+      <w:r>
+        <w:rPr>
+          <w:rFonts w:ascii="Times New Roman" w:hAnsi="Times New Roman" w:cs="Times New Roman"/>
+          <w:sz w:val="28"/>
+          <w:szCs w:val="28"/>
+        </w:rPr>
+        <w:t>O(</w:t>
+      </w:r>
+      <w:proofErr w:type="gramEnd"/>
+      <w:r>
+        <w:rPr>
+          <w:rFonts w:ascii="Times New Roman" w:hAnsi="Times New Roman" w:cs="Times New Roman"/>
+          <w:sz w:val="28"/>
+          <w:szCs w:val="28"/>
+        </w:rPr>
+        <w:t>log n).</w:t>
       </w:r>
     </w:p>
     <w:p>
@@ -688,61 +1997,125 @@
       <w:r>
         <w:rPr>
           <w:rFonts w:ascii="Times New Roman" w:hAnsi="Times New Roman" w:cs="Times New Roman"/>
+          <w:sz w:val="28"/>
+          <w:szCs w:val="28"/>
+        </w:rPr>
+        <w:t>To store edges, I used vector from</w:t>
+      </w:r>
+      <w:r>
+        <w:rPr>
+          <w:rFonts w:ascii="Times New Roman" w:hAnsi="Times New Roman" w:cs="Times New Roman"/>
+          <w:sz w:val="28"/>
+          <w:szCs w:val="28"/>
+        </w:rPr>
+        <w:t xml:space="preserve"> C++</w:t>
+      </w:r>
+      <w:r>
+        <w:rPr>
+          <w:rFonts w:ascii="Times New Roman" w:hAnsi="Times New Roman" w:cs="Times New Roman"/>
+          <w:sz w:val="28"/>
+          <w:szCs w:val="28"/>
+        </w:rPr>
+        <w:t xml:space="preserve"> Standard Template Library (STL). To sort the edge list by weight, I use </w:t>
+      </w:r>
+      <w:r>
+        <w:rPr>
+          <w:rFonts w:ascii="Times New Roman" w:hAnsi="Times New Roman" w:cs="Times New Roman"/>
+          <w:sz w:val="28"/>
+          <w:szCs w:val="28"/>
+        </w:rPr>
+        <w:t xml:space="preserve">sort function provided by C++ standard library which requires </w:t>
+      </w:r>
+      <w:r>
+        <w:rPr>
+          <w:rFonts w:ascii="Times New Roman" w:hAnsi="Times New Roman" w:cs="Times New Roman"/>
+          <w:sz w:val="28"/>
+          <w:szCs w:val="28"/>
+        </w:rPr>
+        <w:t>O(</w:t>
+      </w:r>
+      <w:r>
+        <w:rPr>
+          <w:rFonts w:ascii="Times New Roman" w:hAnsi="Times New Roman" w:cs="Times New Roman"/>
+          <w:sz w:val="28"/>
+          <w:szCs w:val="28"/>
+        </w:rPr>
+        <w:t xml:space="preserve">n </w:t>
+      </w:r>
+      <w:r>
+        <w:rPr>
+          <w:rFonts w:ascii="Times New Roman" w:hAnsi="Times New Roman" w:cs="Times New Roman"/>
+          <w:sz w:val="28"/>
+          <w:szCs w:val="28"/>
+        </w:rPr>
+        <w:t>log(</w:t>
+      </w:r>
+      <w:r>
+        <w:rPr>
+          <w:rFonts w:ascii="Times New Roman" w:hAnsi="Times New Roman" w:cs="Times New Roman"/>
+          <w:sz w:val="28"/>
+          <w:szCs w:val="28"/>
+        </w:rPr>
+        <w:t>n</w:t>
+      </w:r>
+      <w:r>
+        <w:rPr>
+          <w:rFonts w:ascii="Times New Roman" w:hAnsi="Times New Roman" w:cs="Times New Roman"/>
+          <w:sz w:val="28"/>
+          <w:szCs w:val="28"/>
+        </w:rPr>
+        <w:t>)) in the worst case</w:t>
+      </w:r>
+      <w:r>
+        <w:rPr>
+          <w:rFonts w:ascii="Times New Roman" w:hAnsi="Times New Roman" w:cs="Times New Roman"/>
+          <w:sz w:val="28"/>
+          <w:szCs w:val="28"/>
+        </w:rPr>
+        <w:t xml:space="preserve"> scenario.</w:t>
+      </w:r>
+    </w:p>
+    <w:p>
+      <w:pPr>
+        <w:jc w:val="both"/>
+        <w:rPr>
+          <w:rFonts w:ascii="Times New Roman" w:hAnsi="Times New Roman" w:cs="Times New Roman"/>
           <w:b/>
           <w:bCs/>
           <w:sz w:val="28"/>
           <w:szCs w:val="28"/>
         </w:rPr>
-        <w:t>Data-structure:</w:t>
-      </w:r>
-      <w:r>
-        <w:rPr>
-          <w:rFonts w:ascii="Times New Roman" w:hAnsi="Times New Roman" w:cs="Times New Roman"/>
+      </w:pPr>
+      <w:r>
+        <w:rPr>
+          <w:rFonts w:ascii="Times New Roman" w:hAnsi="Times New Roman" w:cs="Times New Roman"/>
+          <w:b/>
+          <w:bCs/>
+          <w:sz w:val="28"/>
+          <w:szCs w:val="28"/>
+        </w:rPr>
+        <w:t>Runtime analysis:</w:t>
+      </w:r>
+      <w:r>
+        <w:rPr>
+          <w:rFonts w:ascii="Times New Roman" w:hAnsi="Times New Roman" w:cs="Times New Roman"/>
+          <w:b/>
+          <w:bCs/>
           <w:sz w:val="28"/>
           <w:szCs w:val="28"/>
         </w:rPr>
         <w:t xml:space="preserve"> </w:t>
       </w:r>
-      <w:r>
-        <w:rPr>
-          <w:rFonts w:ascii="Times New Roman" w:hAnsi="Times New Roman" w:cs="Times New Roman"/>
-          <w:sz w:val="28"/>
-          <w:szCs w:val="28"/>
-        </w:rPr>
-        <w:t xml:space="preserve">I have </w:t>
-      </w:r>
-      <w:r>
-        <w:rPr>
-          <w:rFonts w:ascii="Times New Roman" w:hAnsi="Times New Roman" w:cs="Times New Roman"/>
-          <w:sz w:val="28"/>
-          <w:szCs w:val="28"/>
-        </w:rPr>
-        <w:t>used disjoint set data-structure to track the set-id of a node. Initially every node assigned to his own set-id. When we found an</w:t>
-      </w:r>
-      <w:r>
-        <w:rPr>
-          <w:rFonts w:ascii="Times New Roman" w:hAnsi="Times New Roman" w:cs="Times New Roman"/>
-          <w:sz w:val="28"/>
-          <w:szCs w:val="28"/>
-        </w:rPr>
-        <w:t xml:space="preserve"> edge, </w:t>
-      </w:r>
-      <w:r>
-        <w:rPr>
-          <w:rFonts w:ascii="Times New Roman" w:hAnsi="Times New Roman" w:cs="Times New Roman"/>
-          <w:sz w:val="28"/>
-          <w:szCs w:val="28"/>
-        </w:rPr>
-        <w:t>which connects two nodes from two separate sets, we make a connection between them by applying Union operation.</w:t>
-      </w:r>
-      <w:r>
-        <w:rPr>
-          <w:rFonts w:ascii="Times New Roman" w:hAnsi="Times New Roman" w:cs="Times New Roman"/>
-          <w:sz w:val="28"/>
-          <w:szCs w:val="28"/>
-        </w:rPr>
-        <w:t xml:space="preserve"> I applied two technique called </w:t>
-      </w:r>
+    </w:p>
+    <w:p>
+      <w:pPr>
+        <w:jc w:val="both"/>
+        <w:rPr>
+          <w:rFonts w:ascii="Times New Roman" w:hAnsi="Times New Roman" w:cs="Times New Roman"/>
+          <w:sz w:val="28"/>
+          <w:szCs w:val="28"/>
+        </w:rPr>
+      </w:pPr>
       <w:r>
         <w:rPr>
           <w:rFonts w:ascii="Times New Roman" w:hAnsi="Times New Roman" w:cs="Times New Roman"/>
@@ -751,15 +2124,7 @@
           <w:sz w:val="28"/>
           <w:szCs w:val="28"/>
         </w:rPr>
-        <w:t>path-compression</w:t>
-      </w:r>
-      <w:r>
-        <w:rPr>
-          <w:rFonts w:ascii="Times New Roman" w:hAnsi="Times New Roman" w:cs="Times New Roman"/>
-          <w:sz w:val="28"/>
-          <w:szCs w:val="28"/>
-        </w:rPr>
-        <w:t xml:space="preserve"> in find and </w:t>
+        <w:t>Sample I/O specification:</w:t>
       </w:r>
       <w:r>
         <w:rPr>
@@ -769,77 +2134,64 @@
           <w:sz w:val="28"/>
           <w:szCs w:val="28"/>
         </w:rPr>
-        <w:t>union</w:t>
-      </w:r>
-      <w:r>
-        <w:rPr>
-          <w:rFonts w:ascii="Times New Roman" w:hAnsi="Times New Roman" w:cs="Times New Roman"/>
-          <w:b/>
-          <w:bCs/>
-          <w:sz w:val="28"/>
-          <w:szCs w:val="28"/>
-        </w:rPr>
-        <w:t>-</w:t>
-      </w:r>
-      <w:r>
-        <w:rPr>
-          <w:rFonts w:ascii="Times New Roman" w:hAnsi="Times New Roman" w:cs="Times New Roman"/>
-          <w:b/>
-          <w:bCs/>
-          <w:sz w:val="28"/>
-          <w:szCs w:val="28"/>
-        </w:rPr>
-        <w:t>by</w:t>
-      </w:r>
-      <w:r>
-        <w:rPr>
-          <w:rFonts w:ascii="Times New Roman" w:hAnsi="Times New Roman" w:cs="Times New Roman"/>
-          <w:b/>
-          <w:bCs/>
-          <w:sz w:val="28"/>
-          <w:szCs w:val="28"/>
-        </w:rPr>
-        <w:t>-</w:t>
-      </w:r>
-      <w:r>
-        <w:rPr>
-          <w:rFonts w:ascii="Times New Roman" w:hAnsi="Times New Roman" w:cs="Times New Roman"/>
-          <w:b/>
-          <w:bCs/>
-          <w:sz w:val="28"/>
-          <w:szCs w:val="28"/>
-        </w:rPr>
-        <w:t>rank</w:t>
-      </w:r>
-      <w:r>
-        <w:rPr>
-          <w:rFonts w:ascii="Times New Roman" w:hAnsi="Times New Roman" w:cs="Times New Roman"/>
-          <w:sz w:val="28"/>
-          <w:szCs w:val="28"/>
-        </w:rPr>
-        <w:t xml:space="preserve"> to reduce the time complexity of each operation done on disjoint set data-structure. This two techniques actually complement each other and make the amortized time complexity even smaller than </w:t>
-      </w:r>
-      <w:proofErr w:type="gramStart"/>
-      <w:r>
-        <w:rPr>
-          <w:rFonts w:ascii="Times New Roman" w:hAnsi="Times New Roman" w:cs="Times New Roman"/>
-          <w:sz w:val="28"/>
-          <w:szCs w:val="28"/>
-        </w:rPr>
-        <w:t>O(</w:t>
-      </w:r>
-      <w:proofErr w:type="gramEnd"/>
-      <w:r>
-        <w:rPr>
-          <w:rFonts w:ascii="Times New Roman" w:hAnsi="Times New Roman" w:cs="Times New Roman"/>
-          <w:sz w:val="28"/>
-          <w:szCs w:val="28"/>
-        </w:rPr>
-        <w:t>log n).</w:t>
-      </w:r>
-    </w:p>
-    <w:p>
-      <w:pPr>
+        <w:t xml:space="preserve"> </w:t>
+      </w:r>
+      <w:r>
+        <w:rPr>
+          <w:rFonts w:ascii="Times New Roman" w:hAnsi="Times New Roman" w:cs="Times New Roman"/>
+          <w:sz w:val="28"/>
+          <w:szCs w:val="28"/>
+        </w:rPr>
+        <w:t>I have chosen the following</w:t>
+      </w:r>
+      <w:r>
+        <w:rPr>
+          <w:rFonts w:ascii="Times New Roman" w:hAnsi="Times New Roman" w:cs="Times New Roman"/>
+          <w:sz w:val="28"/>
+          <w:szCs w:val="28"/>
+        </w:rPr>
+        <w:t xml:space="preserve"> </w:t>
+      </w:r>
+      <w:r>
+        <w:rPr>
+          <w:rFonts w:ascii="Times New Roman" w:hAnsi="Times New Roman" w:cs="Times New Roman"/>
+          <w:sz w:val="28"/>
+          <w:szCs w:val="28"/>
+        </w:rPr>
+        <w:t xml:space="preserve">connected, </w:t>
+      </w:r>
+      <w:r>
+        <w:rPr>
+          <w:rFonts w:ascii="Times New Roman" w:hAnsi="Times New Roman" w:cs="Times New Roman"/>
+          <w:sz w:val="28"/>
+          <w:szCs w:val="28"/>
+        </w:rPr>
+        <w:t>undirected</w:t>
+      </w:r>
+      <w:r>
+        <w:rPr>
+          <w:rFonts w:ascii="Times New Roman" w:hAnsi="Times New Roman" w:cs="Times New Roman"/>
+          <w:sz w:val="28"/>
+          <w:szCs w:val="28"/>
+        </w:rPr>
+        <w:t xml:space="preserve">, weighted </w:t>
+      </w:r>
+      <w:r>
+        <w:rPr>
+          <w:rFonts w:ascii="Times New Roman" w:hAnsi="Times New Roman" w:cs="Times New Roman"/>
+          <w:sz w:val="28"/>
+          <w:szCs w:val="28"/>
+        </w:rPr>
+        <w:t>graphs to test my solution for this problem,</w:t>
+      </w:r>
+    </w:p>
+    <w:p>
+      <w:pPr>
+        <w:pStyle w:val="ListParagraph"/>
+        <w:numPr>
+          <w:ilvl w:val="0"/>
+          <w:numId w:val="7"/>
+        </w:numPr>
         <w:jc w:val="both"/>
         <w:rPr>
           <w:rFonts w:ascii="Times New Roman" w:hAnsi="Times New Roman" w:cs="Times New Roman"/>
@@ -853,145 +2205,166 @@
           <w:sz w:val="28"/>
           <w:szCs w:val="28"/>
         </w:rPr>
-        <w:t>To store edges, I used vector from</w:t>
-      </w:r>
-      <w:r>
-        <w:rPr>
-          <w:rFonts w:ascii="Times New Roman" w:hAnsi="Times New Roman" w:cs="Times New Roman"/>
-          <w:sz w:val="28"/>
-          <w:szCs w:val="28"/>
-        </w:rPr>
-        <w:t xml:space="preserve"> C++</w:t>
-      </w:r>
-      <w:r>
-        <w:rPr>
-          <w:rFonts w:ascii="Times New Roman" w:hAnsi="Times New Roman" w:cs="Times New Roman"/>
-          <w:sz w:val="28"/>
-          <w:szCs w:val="28"/>
-        </w:rPr>
-        <w:t xml:space="preserve"> Standard Template Library (STL). To sort the edge list by weight, I use </w:t>
-      </w:r>
-      <w:r>
-        <w:rPr>
-          <w:rFonts w:ascii="Times New Roman" w:hAnsi="Times New Roman" w:cs="Times New Roman"/>
-          <w:sz w:val="28"/>
-          <w:szCs w:val="28"/>
-        </w:rPr>
-        <w:t xml:space="preserve">sort function provided by C++ standard library which requires </w:t>
-      </w:r>
-      <w:r>
-        <w:rPr>
-          <w:rFonts w:ascii="Times New Roman" w:hAnsi="Times New Roman" w:cs="Times New Roman"/>
-          <w:sz w:val="28"/>
-          <w:szCs w:val="28"/>
-        </w:rPr>
-        <w:t>O(</w:t>
-      </w:r>
-      <w:r>
-        <w:rPr>
-          <w:rFonts w:ascii="Times New Roman" w:hAnsi="Times New Roman" w:cs="Times New Roman"/>
-          <w:sz w:val="28"/>
-          <w:szCs w:val="28"/>
-        </w:rPr>
-        <w:t xml:space="preserve">n </w:t>
-      </w:r>
-      <w:r>
-        <w:rPr>
-          <w:rFonts w:ascii="Times New Roman" w:hAnsi="Times New Roman" w:cs="Times New Roman"/>
-          <w:sz w:val="28"/>
-          <w:szCs w:val="28"/>
-        </w:rPr>
-        <w:t>log(</w:t>
-      </w:r>
-      <w:r>
-        <w:rPr>
-          <w:rFonts w:ascii="Times New Roman" w:hAnsi="Times New Roman" w:cs="Times New Roman"/>
-          <w:sz w:val="28"/>
-          <w:szCs w:val="28"/>
-        </w:rPr>
-        <w:t>n</w:t>
-      </w:r>
-      <w:r>
-        <w:rPr>
-          <w:rFonts w:ascii="Times New Roman" w:hAnsi="Times New Roman" w:cs="Times New Roman"/>
-          <w:sz w:val="28"/>
-          <w:szCs w:val="28"/>
-        </w:rPr>
-        <w:t>)) in the worst case</w:t>
-      </w:r>
-      <w:r>
-        <w:rPr>
-          <w:rFonts w:ascii="Times New Roman" w:hAnsi="Times New Roman" w:cs="Times New Roman"/>
-          <w:sz w:val="28"/>
-          <w:szCs w:val="28"/>
-        </w:rPr>
-        <w:t xml:space="preserve"> scenario.</w:t>
-      </w:r>
-      <w:bookmarkStart w:id="1" w:name="_GoBack"/>
-      <w:bookmarkEnd w:id="1"/>
-    </w:p>
-    <w:p>
-      <w:pPr>
+        <w:t>Undirected c</w:t>
+      </w:r>
+      <w:r>
+        <w:rPr>
+          <w:rFonts w:ascii="Times New Roman" w:hAnsi="Times New Roman" w:cs="Times New Roman"/>
+          <w:sz w:val="28"/>
+          <w:szCs w:val="28"/>
+        </w:rPr>
+        <w:t>omplete graph</w:t>
+      </w:r>
+      <w:r>
+        <w:rPr>
+          <w:rFonts w:ascii="Times New Roman" w:hAnsi="Times New Roman" w:cs="Times New Roman"/>
+          <w:sz w:val="28"/>
+          <w:szCs w:val="28"/>
+        </w:rPr>
+        <w:t xml:space="preserve"> (Fig 4)</w:t>
+      </w:r>
+    </w:p>
+    <w:p>
+      <w:pPr>
+        <w:pStyle w:val="ListParagraph"/>
+        <w:numPr>
+          <w:ilvl w:val="0"/>
+          <w:numId w:val="7"/>
+        </w:numPr>
         <w:jc w:val="both"/>
         <w:rPr>
           <w:rFonts w:ascii="Times New Roman" w:hAnsi="Times New Roman" w:cs="Times New Roman"/>
-          <w:b/>
-          <w:bCs/>
-          <w:sz w:val="28"/>
-          <w:szCs w:val="28"/>
-        </w:rPr>
-      </w:pPr>
-      <w:r>
-        <w:rPr>
-          <w:rFonts w:ascii="Times New Roman" w:hAnsi="Times New Roman" w:cs="Times New Roman"/>
-          <w:b/>
-          <w:bCs/>
-          <w:sz w:val="28"/>
-          <w:szCs w:val="28"/>
-        </w:rPr>
-        <w:t>Runtime analysis:</w:t>
-      </w:r>
-      <w:r>
-        <w:rPr>
-          <w:rFonts w:ascii="Times New Roman" w:hAnsi="Times New Roman" w:cs="Times New Roman"/>
-          <w:b/>
-          <w:bCs/>
-          <w:sz w:val="28"/>
-          <w:szCs w:val="28"/>
-        </w:rPr>
-        <w:t xml:space="preserve"> </w:t>
-      </w:r>
-    </w:p>
-    <w:p>
-      <w:pPr>
+          <w:sz w:val="28"/>
+          <w:szCs w:val="28"/>
+        </w:rPr>
+      </w:pPr>
+      <w:r>
+        <w:rPr>
+          <w:rFonts w:ascii="Times New Roman" w:hAnsi="Times New Roman" w:cs="Times New Roman"/>
+          <w:sz w:val="28"/>
+          <w:szCs w:val="28"/>
+        </w:rPr>
+        <w:t xml:space="preserve">Undirected </w:t>
+      </w:r>
+      <w:r>
+        <w:rPr>
+          <w:rFonts w:ascii="Times New Roman" w:hAnsi="Times New Roman" w:cs="Times New Roman"/>
+          <w:sz w:val="28"/>
+          <w:szCs w:val="28"/>
+        </w:rPr>
+        <w:t>l</w:t>
+      </w:r>
+      <w:r>
+        <w:rPr>
+          <w:rFonts w:ascii="Times New Roman" w:hAnsi="Times New Roman" w:cs="Times New Roman"/>
+          <w:sz w:val="28"/>
+          <w:szCs w:val="28"/>
+        </w:rPr>
+        <w:t>ine graph</w:t>
+      </w:r>
+      <w:r>
+        <w:rPr>
+          <w:rFonts w:ascii="Times New Roman" w:hAnsi="Times New Roman" w:cs="Times New Roman"/>
+          <w:sz w:val="28"/>
+          <w:szCs w:val="28"/>
+        </w:rPr>
+        <w:t xml:space="preserve"> (Fig 3)</w:t>
+      </w:r>
+    </w:p>
+    <w:p>
+      <w:pPr>
+        <w:pStyle w:val="ListParagraph"/>
+        <w:numPr>
+          <w:ilvl w:val="0"/>
+          <w:numId w:val="7"/>
+        </w:numPr>
         <w:jc w:val="both"/>
         <w:rPr>
           <w:rFonts w:ascii="Times New Roman" w:hAnsi="Times New Roman" w:cs="Times New Roman"/>
-          <w:b/>
-          <w:bCs/>
-          <w:sz w:val="28"/>
-          <w:szCs w:val="28"/>
-        </w:rPr>
-      </w:pPr>
-      <w:r>
-        <w:rPr>
-          <w:rFonts w:ascii="Times New Roman" w:hAnsi="Times New Roman" w:cs="Times New Roman"/>
-          <w:b/>
-          <w:bCs/>
-          <w:sz w:val="28"/>
-          <w:szCs w:val="28"/>
-        </w:rPr>
-        <w:t>Sample I/O specification:</w:t>
-      </w:r>
-      <w:r>
-        <w:rPr>
-          <w:rFonts w:ascii="Times New Roman" w:hAnsi="Times New Roman" w:cs="Times New Roman"/>
-          <w:b/>
-          <w:bCs/>
-          <w:sz w:val="28"/>
-          <w:szCs w:val="28"/>
-        </w:rPr>
-        <w:t xml:space="preserve"> </w:t>
+          <w:sz w:val="28"/>
+          <w:szCs w:val="28"/>
+        </w:rPr>
+      </w:pPr>
+      <w:r>
+        <w:rPr>
+          <w:rFonts w:ascii="Times New Roman" w:hAnsi="Times New Roman" w:cs="Times New Roman"/>
+          <w:sz w:val="28"/>
+          <w:szCs w:val="28"/>
+        </w:rPr>
+        <w:t xml:space="preserve">Undirected </w:t>
+      </w:r>
+      <w:r>
+        <w:rPr>
+          <w:rFonts w:ascii="Times New Roman" w:hAnsi="Times New Roman" w:cs="Times New Roman"/>
+          <w:sz w:val="28"/>
+          <w:szCs w:val="28"/>
+        </w:rPr>
+        <w:t>g</w:t>
+      </w:r>
+      <w:r>
+        <w:rPr>
+          <w:rFonts w:ascii="Times New Roman" w:hAnsi="Times New Roman" w:cs="Times New Roman"/>
+          <w:sz w:val="28"/>
+          <w:szCs w:val="28"/>
+        </w:rPr>
+        <w:t>raph with multiple MSTs</w:t>
+      </w:r>
+    </w:p>
+    <w:p>
+      <w:pPr>
+        <w:pStyle w:val="ListParagraph"/>
+        <w:numPr>
+          <w:ilvl w:val="0"/>
+          <w:numId w:val="7"/>
+        </w:numPr>
+        <w:jc w:val="both"/>
+        <w:rPr>
+          <w:rFonts w:ascii="Times New Roman" w:hAnsi="Times New Roman" w:cs="Times New Roman"/>
+          <w:sz w:val="28"/>
+          <w:szCs w:val="28"/>
+        </w:rPr>
+      </w:pPr>
+      <w:r>
+        <w:rPr>
+          <w:rFonts w:ascii="Times New Roman" w:hAnsi="Times New Roman" w:cs="Times New Roman"/>
+          <w:sz w:val="28"/>
+          <w:szCs w:val="28"/>
+        </w:rPr>
+        <w:t xml:space="preserve">Undirected </w:t>
+      </w:r>
+      <w:r>
+        <w:rPr>
+          <w:rFonts w:ascii="Times New Roman" w:hAnsi="Times New Roman" w:cs="Times New Roman"/>
+          <w:sz w:val="28"/>
+          <w:szCs w:val="28"/>
+        </w:rPr>
+        <w:t>r</w:t>
+      </w:r>
+      <w:r>
+        <w:rPr>
+          <w:rFonts w:ascii="Times New Roman" w:hAnsi="Times New Roman" w:cs="Times New Roman"/>
+          <w:sz w:val="28"/>
+          <w:szCs w:val="28"/>
+        </w:rPr>
+        <w:t>andom graph</w:t>
+      </w:r>
+    </w:p>
+    <w:p>
+      <w:pPr>
+        <w:jc w:val="both"/>
+        <w:rPr>
+          <w:rFonts w:ascii="Times New Roman" w:hAnsi="Times New Roman" w:cs="Times New Roman"/>
+          <w:sz w:val="28"/>
+          <w:szCs w:val="28"/>
+        </w:rPr>
+      </w:pPr>
+      <w:r>
+        <w:rPr>
+          <w:rFonts w:ascii="Times New Roman" w:hAnsi="Times New Roman" w:cs="Times New Roman"/>
+          <w:sz w:val="28"/>
+          <w:szCs w:val="28"/>
+        </w:rPr>
+        <w:t>Here is the graphical demonstration of my sample input graphs,</w:t>
       </w:r>
     </w:p>
     <w:p>
@@ -1014,7 +2387,6 @@
           <w:sz w:val="36"/>
           <w:szCs w:val="36"/>
         </w:rPr>
-        <w:lastRenderedPageBreak/>
         <w:t>Test platform:</w:t>
       </w:r>
       <w:r>
@@ -1065,15 +2437,7 @@
           <w:sz w:val="28"/>
           <w:szCs w:val="28"/>
         </w:rPr>
-        <w:t xml:space="preserve">Linux version: </w:t>
-      </w:r>
-      <w:r>
-        <w:rPr>
-          <w:rFonts w:ascii="Times New Roman" w:hAnsi="Times New Roman"/>
-          <w:sz w:val="28"/>
-          <w:szCs w:val="28"/>
-        </w:rPr>
-        <w:t>5.0.0-27-generic</w:t>
+        <w:t>Linux version: 5.0.0-27-generic</w:t>
       </w:r>
     </w:p>
     <w:p>
@@ -1096,6 +2460,123 @@
         </w:rPr>
         <w:t>g++ version: (Ubuntu 7.4.0-1ubuntu1~18.04.1) 7.4.0</w:t>
       </w:r>
+    </w:p>
+    <w:p>
+      <w:pPr>
+        <w:pBdr>
+          <w:bottom w:val="single" w:sz="2" w:space="2" w:color="000000"/>
+        </w:pBdr>
+        <w:jc w:val="both"/>
+        <w:rPr>
+          <w:rFonts w:ascii="Times New Roman" w:hAnsi="Times New Roman" w:cs="Times New Roman"/>
+          <w:sz w:val="28"/>
+          <w:szCs w:val="28"/>
+        </w:rPr>
+      </w:pPr>
+      <w:r>
+        <w:rPr>
+          <w:rFonts w:ascii="Times New Roman" w:hAnsi="Times New Roman" w:cs="Times New Roman"/>
+          <w:b/>
+          <w:bCs/>
+          <w:sz w:val="36"/>
+          <w:szCs w:val="36"/>
+        </w:rPr>
+        <w:t>References</w:t>
+      </w:r>
+      <w:r>
+        <w:rPr>
+          <w:rFonts w:ascii="Times New Roman" w:hAnsi="Times New Roman" w:cs="Times New Roman"/>
+          <w:b/>
+          <w:bCs/>
+          <w:sz w:val="36"/>
+          <w:szCs w:val="36"/>
+        </w:rPr>
+        <w:t>:</w:t>
+      </w:r>
+    </w:p>
+    <w:p>
+      <w:pPr>
+        <w:pStyle w:val="ListParagraph"/>
+        <w:numPr>
+          <w:ilvl w:val="0"/>
+          <w:numId w:val="8"/>
+        </w:numPr>
+        <w:rPr>
+          <w:rFonts w:ascii="Times New Roman" w:hAnsi="Times New Roman"/>
+          <w:sz w:val="28"/>
+          <w:szCs w:val="28"/>
+        </w:rPr>
+      </w:pPr>
+      <w:r>
+        <w:rPr>
+          <w:rFonts w:ascii="Times New Roman" w:hAnsi="Times New Roman"/>
+          <w:sz w:val="28"/>
+          <w:szCs w:val="28"/>
+        </w:rPr>
+        <w:t>Online graph drawing tool:</w:t>
+      </w:r>
+      <w:r>
+        <w:rPr>
+          <w:rFonts w:ascii="Times New Roman" w:hAnsi="Times New Roman"/>
+          <w:sz w:val="28"/>
+          <w:szCs w:val="28"/>
+        </w:rPr>
+        <w:t xml:space="preserve"> </w:t>
+      </w:r>
+      <w:hyperlink r:id="rId10" w:history="1">
+        <w:r>
+          <w:rPr>
+            <w:rStyle w:val="Hyperlink"/>
+            <w:rFonts w:ascii="Times New Roman" w:eastAsia="Times New Roman" w:hAnsi="Times New Roman" w:cs="Times New Roman"/>
+            <w:sz w:val="24"/>
+            <w:szCs w:val="24"/>
+          </w:rPr>
+          <w:t>https://csacademy.com/app/graph_editor/</w:t>
+        </w:r>
+      </w:hyperlink>
+    </w:p>
+    <w:p>
+      <w:pPr>
+        <w:pStyle w:val="ListParagraph"/>
+        <w:numPr>
+          <w:ilvl w:val="0"/>
+          <w:numId w:val="8"/>
+        </w:numPr>
+        <w:rPr>
+          <w:rFonts w:ascii="Times New Roman" w:hAnsi="Times New Roman"/>
+          <w:sz w:val="28"/>
+          <w:szCs w:val="28"/>
+        </w:rPr>
+      </w:pPr>
+      <w:bookmarkStart w:id="1" w:name="_GoBack"/>
+      <w:bookmarkEnd w:id="1"/>
+    </w:p>
+    <w:p>
+      <w:pPr>
+        <w:rPr>
+          <w:rFonts w:ascii="Times New Roman" w:hAnsi="Times New Roman"/>
+          <w:sz w:val="28"/>
+          <w:szCs w:val="28"/>
+        </w:rPr>
+      </w:pPr>
+    </w:p>
+    <w:p>
+      <w:pPr>
+        <w:rPr>
+          <w:rFonts w:ascii="Times New Roman" w:hAnsi="Times New Roman"/>
+          <w:sz w:val="28"/>
+          <w:szCs w:val="28"/>
+        </w:rPr>
+      </w:pPr>
+    </w:p>
+    <w:p>
+      <w:pPr>
+        <w:rPr>
+          <w:rFonts w:ascii="Times New Roman" w:hAnsi="Times New Roman"/>
+          <w:sz w:val="28"/>
+          <w:szCs w:val="28"/>
+        </w:rPr>
+      </w:pPr>
     </w:p>
     <w:p>
       <w:pPr>
@@ -1346,6 +2827,119 @@
     </w:lvl>
   </w:abstractNum>
   <w:abstractNum w:abstractNumId="2" w15:restartNumberingAfterBreak="0">
+    <w:nsid w:val="4472068C"/>
+    <w:multiLevelType w:val="hybridMultilevel"/>
+    <w:tmpl w:val="B5AE8282"/>
+    <w:lvl w:ilvl="0" w:tplc="04090001">
+      <w:start w:val="1"/>
+      <w:numFmt w:val="bullet"/>
+      <w:lvlText w:val=""/>
+      <w:lvlJc w:val="left"/>
+      <w:pPr>
+        <w:ind w:left="720" w:hanging="360"/>
+      </w:pPr>
+      <w:rPr>
+        <w:rFonts w:ascii="Symbol" w:hAnsi="Symbol" w:hint="default"/>
+      </w:rPr>
+    </w:lvl>
+    <w:lvl w:ilvl="1" w:tplc="04090003" w:tentative="1">
+      <w:start w:val="1"/>
+      <w:numFmt w:val="bullet"/>
+      <w:lvlText w:val="o"/>
+      <w:lvlJc w:val="left"/>
+      <w:pPr>
+        <w:ind w:left="1440" w:hanging="360"/>
+      </w:pPr>
+      <w:rPr>
+        <w:rFonts w:ascii="Courier New" w:hAnsi="Courier New" w:cs="Courier New" w:hint="default"/>
+      </w:rPr>
+    </w:lvl>
+    <w:lvl w:ilvl="2" w:tplc="04090005" w:tentative="1">
+      <w:start w:val="1"/>
+      <w:numFmt w:val="bullet"/>
+      <w:lvlText w:val=""/>
+      <w:lvlJc w:val="left"/>
+      <w:pPr>
+        <w:ind w:left="2160" w:hanging="360"/>
+      </w:pPr>
+      <w:rPr>
+        <w:rFonts w:ascii="Wingdings" w:hAnsi="Wingdings" w:hint="default"/>
+      </w:rPr>
+    </w:lvl>
+    <w:lvl w:ilvl="3" w:tplc="04090001" w:tentative="1">
+      <w:start w:val="1"/>
+      <w:numFmt w:val="bullet"/>
+      <w:lvlText w:val=""/>
+      <w:lvlJc w:val="left"/>
+      <w:pPr>
+        <w:ind w:left="2880" w:hanging="360"/>
+      </w:pPr>
+      <w:rPr>
+        <w:rFonts w:ascii="Symbol" w:hAnsi="Symbol" w:hint="default"/>
+      </w:rPr>
+    </w:lvl>
+    <w:lvl w:ilvl="4" w:tplc="04090003" w:tentative="1">
+      <w:start w:val="1"/>
+      <w:numFmt w:val="bullet"/>
+      <w:lvlText w:val="o"/>
+      <w:lvlJc w:val="left"/>
+      <w:pPr>
+        <w:ind w:left="3600" w:hanging="360"/>
+      </w:pPr>
+      <w:rPr>
+        <w:rFonts w:ascii="Courier New" w:hAnsi="Courier New" w:cs="Courier New" w:hint="default"/>
+      </w:rPr>
+    </w:lvl>
+    <w:lvl w:ilvl="5" w:tplc="04090005" w:tentative="1">
+      <w:start w:val="1"/>
+      <w:numFmt w:val="bullet"/>
+      <w:lvlText w:val=""/>
+      <w:lvlJc w:val="left"/>
+      <w:pPr>
+        <w:ind w:left="4320" w:hanging="360"/>
+      </w:pPr>
+      <w:rPr>
+        <w:rFonts w:ascii="Wingdings" w:hAnsi="Wingdings" w:hint="default"/>
+      </w:rPr>
+    </w:lvl>
+    <w:lvl w:ilvl="6" w:tplc="04090001" w:tentative="1">
+      <w:start w:val="1"/>
+      <w:numFmt w:val="bullet"/>
+      <w:lvlText w:val=""/>
+      <w:lvlJc w:val="left"/>
+      <w:pPr>
+        <w:ind w:left="5040" w:hanging="360"/>
+      </w:pPr>
+      <w:rPr>
+        <w:rFonts w:ascii="Symbol" w:hAnsi="Symbol" w:hint="default"/>
+      </w:rPr>
+    </w:lvl>
+    <w:lvl w:ilvl="7" w:tplc="04090003" w:tentative="1">
+      <w:start w:val="1"/>
+      <w:numFmt w:val="bullet"/>
+      <w:lvlText w:val="o"/>
+      <w:lvlJc w:val="left"/>
+      <w:pPr>
+        <w:ind w:left="5760" w:hanging="360"/>
+      </w:pPr>
+      <w:rPr>
+        <w:rFonts w:ascii="Courier New" w:hAnsi="Courier New" w:cs="Courier New" w:hint="default"/>
+      </w:rPr>
+    </w:lvl>
+    <w:lvl w:ilvl="8" w:tplc="04090005" w:tentative="1">
+      <w:start w:val="1"/>
+      <w:numFmt w:val="bullet"/>
+      <w:lvlText w:val=""/>
+      <w:lvlJc w:val="left"/>
+      <w:pPr>
+        <w:ind w:left="6480" w:hanging="360"/>
+      </w:pPr>
+      <w:rPr>
+        <w:rFonts w:ascii="Wingdings" w:hAnsi="Wingdings" w:hint="default"/>
+      </w:rPr>
+    </w:lvl>
+  </w:abstractNum>
+  <w:abstractNum w:abstractNumId="3" w15:restartNumberingAfterBreak="0">
     <w:nsid w:val="451C11AE"/>
     <w:multiLevelType w:val="multilevel"/>
     <w:tmpl w:val="C1427722"/>
@@ -1431,7 +3025,120 @@
       </w:pPr>
     </w:lvl>
   </w:abstractNum>
-  <w:abstractNum w:abstractNumId="3" w15:restartNumberingAfterBreak="0">
+  <w:abstractNum w:abstractNumId="4" w15:restartNumberingAfterBreak="0">
+    <w:nsid w:val="4AE62C02"/>
+    <w:multiLevelType w:val="hybridMultilevel"/>
+    <w:tmpl w:val="10366CA4"/>
+    <w:lvl w:ilvl="0" w:tplc="04090001">
+      <w:start w:val="1"/>
+      <w:numFmt w:val="bullet"/>
+      <w:lvlText w:val=""/>
+      <w:lvlJc w:val="left"/>
+      <w:pPr>
+        <w:ind w:left="720" w:hanging="360"/>
+      </w:pPr>
+      <w:rPr>
+        <w:rFonts w:ascii="Symbol" w:hAnsi="Symbol" w:hint="default"/>
+      </w:rPr>
+    </w:lvl>
+    <w:lvl w:ilvl="1" w:tplc="04090003" w:tentative="1">
+      <w:start w:val="1"/>
+      <w:numFmt w:val="bullet"/>
+      <w:lvlText w:val="o"/>
+      <w:lvlJc w:val="left"/>
+      <w:pPr>
+        <w:ind w:left="1440" w:hanging="360"/>
+      </w:pPr>
+      <w:rPr>
+        <w:rFonts w:ascii="Courier New" w:hAnsi="Courier New" w:cs="Courier New" w:hint="default"/>
+      </w:rPr>
+    </w:lvl>
+    <w:lvl w:ilvl="2" w:tplc="04090005" w:tentative="1">
+      <w:start w:val="1"/>
+      <w:numFmt w:val="bullet"/>
+      <w:lvlText w:val=""/>
+      <w:lvlJc w:val="left"/>
+      <w:pPr>
+        <w:ind w:left="2160" w:hanging="360"/>
+      </w:pPr>
+      <w:rPr>
+        <w:rFonts w:ascii="Wingdings" w:hAnsi="Wingdings" w:hint="default"/>
+      </w:rPr>
+    </w:lvl>
+    <w:lvl w:ilvl="3" w:tplc="04090001" w:tentative="1">
+      <w:start w:val="1"/>
+      <w:numFmt w:val="bullet"/>
+      <w:lvlText w:val=""/>
+      <w:lvlJc w:val="left"/>
+      <w:pPr>
+        <w:ind w:left="2880" w:hanging="360"/>
+      </w:pPr>
+      <w:rPr>
+        <w:rFonts w:ascii="Symbol" w:hAnsi="Symbol" w:hint="default"/>
+      </w:rPr>
+    </w:lvl>
+    <w:lvl w:ilvl="4" w:tplc="04090003" w:tentative="1">
+      <w:start w:val="1"/>
+      <w:numFmt w:val="bullet"/>
+      <w:lvlText w:val="o"/>
+      <w:lvlJc w:val="left"/>
+      <w:pPr>
+        <w:ind w:left="3600" w:hanging="360"/>
+      </w:pPr>
+      <w:rPr>
+        <w:rFonts w:ascii="Courier New" w:hAnsi="Courier New" w:cs="Courier New" w:hint="default"/>
+      </w:rPr>
+    </w:lvl>
+    <w:lvl w:ilvl="5" w:tplc="04090005" w:tentative="1">
+      <w:start w:val="1"/>
+      <w:numFmt w:val="bullet"/>
+      <w:lvlText w:val=""/>
+      <w:lvlJc w:val="left"/>
+      <w:pPr>
+        <w:ind w:left="4320" w:hanging="360"/>
+      </w:pPr>
+      <w:rPr>
+        <w:rFonts w:ascii="Wingdings" w:hAnsi="Wingdings" w:hint="default"/>
+      </w:rPr>
+    </w:lvl>
+    <w:lvl w:ilvl="6" w:tplc="04090001" w:tentative="1">
+      <w:start w:val="1"/>
+      <w:numFmt w:val="bullet"/>
+      <w:lvlText w:val=""/>
+      <w:lvlJc w:val="left"/>
+      <w:pPr>
+        <w:ind w:left="5040" w:hanging="360"/>
+      </w:pPr>
+      <w:rPr>
+        <w:rFonts w:ascii="Symbol" w:hAnsi="Symbol" w:hint="default"/>
+      </w:rPr>
+    </w:lvl>
+    <w:lvl w:ilvl="7" w:tplc="04090003" w:tentative="1">
+      <w:start w:val="1"/>
+      <w:numFmt w:val="bullet"/>
+      <w:lvlText w:val="o"/>
+      <w:lvlJc w:val="left"/>
+      <w:pPr>
+        <w:ind w:left="5760" w:hanging="360"/>
+      </w:pPr>
+      <w:rPr>
+        <w:rFonts w:ascii="Courier New" w:hAnsi="Courier New" w:cs="Courier New" w:hint="default"/>
+      </w:rPr>
+    </w:lvl>
+    <w:lvl w:ilvl="8" w:tplc="04090005" w:tentative="1">
+      <w:start w:val="1"/>
+      <w:numFmt w:val="bullet"/>
+      <w:lvlText w:val=""/>
+      <w:lvlJc w:val="left"/>
+      <w:pPr>
+        <w:ind w:left="6480" w:hanging="360"/>
+      </w:pPr>
+      <w:rPr>
+        <w:rFonts w:ascii="Wingdings" w:hAnsi="Wingdings" w:hint="default"/>
+      </w:rPr>
+    </w:lvl>
+  </w:abstractNum>
+  <w:abstractNum w:abstractNumId="5" w15:restartNumberingAfterBreak="0">
     <w:nsid w:val="61745E20"/>
     <w:multiLevelType w:val="multilevel"/>
     <w:tmpl w:val="7AD4B5C2"/>
@@ -1526,7 +3233,7 @@
       </w:pPr>
     </w:lvl>
   </w:abstractNum>
-  <w:abstractNum w:abstractNumId="4" w15:restartNumberingAfterBreak="0">
+  <w:abstractNum w:abstractNumId="6" w15:restartNumberingAfterBreak="0">
     <w:nsid w:val="71C015FC"/>
     <w:multiLevelType w:val="multilevel"/>
     <w:tmpl w:val="584CC514"/>
@@ -1612,7 +3319,7 @@
       </w:pPr>
     </w:lvl>
   </w:abstractNum>
-  <w:abstractNum w:abstractNumId="5" w15:restartNumberingAfterBreak="0">
+  <w:abstractNum w:abstractNumId="7" w15:restartNumberingAfterBreak="0">
     <w:nsid w:val="75CB49C2"/>
     <w:multiLevelType w:val="multilevel"/>
     <w:tmpl w:val="A1E20B04"/>
@@ -1702,19 +3409,25 @@
     <w:abstractNumId w:val="1"/>
   </w:num>
   <w:num w:numId="2">
-    <w:abstractNumId w:val="2"/>
+    <w:abstractNumId w:val="3"/>
   </w:num>
   <w:num w:numId="3">
-    <w:abstractNumId w:val="5"/>
+    <w:abstractNumId w:val="7"/>
   </w:num>
   <w:num w:numId="4">
-    <w:abstractNumId w:val="4"/>
+    <w:abstractNumId w:val="6"/>
   </w:num>
   <w:num w:numId="5">
     <w:abstractNumId w:val="0"/>
   </w:num>
   <w:num w:numId="6">
-    <w:abstractNumId w:val="3"/>
+    <w:abstractNumId w:val="5"/>
+  </w:num>
+  <w:num w:numId="7">
+    <w:abstractNumId w:val="4"/>
+  </w:num>
+  <w:num w:numId="8">
+    <w:abstractNumId w:val="2"/>
   </w:num>
 </w:numbering>
 </file>
@@ -1838,6 +3551,7 @@
     <w:lsdException w:name="HTML Sample" w:semiHidden="1" w:unhideWhenUsed="1"/>
     <w:lsdException w:name="HTML Typewriter" w:semiHidden="1" w:unhideWhenUsed="1"/>
     <w:lsdException w:name="HTML Variable" w:semiHidden="1" w:unhideWhenUsed="1"/>
+    <w:lsdException w:name="Normal Table" w:semiHidden="1" w:unhideWhenUsed="1"/>
     <w:lsdException w:name="annotation subject" w:semiHidden="1" w:unhideWhenUsed="1"/>
     <w:lsdException w:name="No List" w:semiHidden="1" w:unhideWhenUsed="1"/>
     <w:lsdException w:name="Outline List 1" w:semiHidden="1" w:unhideWhenUsed="1"/>
@@ -1884,8 +3598,10 @@
     <w:lsdException w:name="Table Subtle 2" w:semiHidden="1" w:unhideWhenUsed="1"/>
     <w:lsdException w:name="Table Web 1" w:semiHidden="1" w:unhideWhenUsed="1"/>
     <w:lsdException w:name="Table Web 2" w:semiHidden="1" w:unhideWhenUsed="1"/>
+    <w:lsdException w:name="Table Web 3" w:semiHidden="1" w:unhideWhenUsed="1"/>
     <w:lsdException w:name="Balloon Text" w:semiHidden="1" w:unhideWhenUsed="1"/>
     <w:lsdException w:name="Table Grid" w:uiPriority="39"/>
+    <w:lsdException w:name="Table Theme" w:semiHidden="1" w:unhideWhenUsed="1"/>
     <w:lsdException w:name="Placeholder Text" w:semiHidden="1"/>
     <w:lsdException w:name="No Spacing" w:uiPriority="1" w:qFormat="1"/>
     <w:lsdException w:name="Light Shading" w:uiPriority="60"/>
@@ -2503,6 +4219,29 @@
       </w:tblBorders>
     </w:tblPr>
   </w:style>
+  <w:style w:type="character" w:styleId="Hyperlink">
+    <w:name w:val="Hyperlink"/>
+    <w:basedOn w:val="DefaultParagraphFont"/>
+    <w:uiPriority w:val="99"/>
+    <w:unhideWhenUsed/>
+    <w:rsid w:val="0048793C"/>
+    <w:rPr>
+      <w:color w:val="0000FF"/>
+      <w:u w:val="single"/>
+    </w:rPr>
+  </w:style>
+  <w:style w:type="character" w:styleId="UnresolvedMention">
+    <w:name w:val="Unresolved Mention"/>
+    <w:basedOn w:val="DefaultParagraphFont"/>
+    <w:uiPriority w:val="99"/>
+    <w:semiHidden/>
+    <w:unhideWhenUsed/>
+    <w:rsid w:val="0048793C"/>
+    <w:rPr>
+      <w:color w:val="605E5C"/>
+      <w:shd w:val="clear" w:color="auto" w:fill="E1DFDD"/>
+    </w:rPr>
+  </w:style>
 </w:styles>
 </file>
 
@@ -2806,7 +4545,7 @@
 </file>
 
 <file path=customXml/itemProps1.xml><?xml version="1.0" encoding="utf-8"?>
-<ds:datastoreItem xmlns:ds="http://schemas.openxmlformats.org/officeDocument/2006/customXml" ds:itemID="{1A4FB4EE-BA29-B848-B2A0-551DE4E7DC42}">
+<ds:datastoreItem xmlns:ds="http://schemas.openxmlformats.org/officeDocument/2006/customXml" ds:itemID="{C60686BB-8D8A-8943-BACB-B2D0856B4882}">
   <ds:schemaRefs>
     <ds:schemaRef ds:uri="http://schemas.openxmlformats.org/officeDocument/2006/bibliography"/>
   </ds:schemaRefs>

</xml_diff>